<commit_message>
inception v1 1x1 conv, and inception v2 3x3 conv
</commit_message>
<xml_diff>
--- a/经典基础网络复述.docx
+++ b/经典基础网络复述.docx
@@ -122,7 +122,7 @@
           <w:szCs w:val="21"/>
         </w:rPr>
         <w:drawing>
-          <wp:inline distT="0" distB="0" distL="0" distR="0" wp14:anchorId="0501E144" wp14:editId="342BA4DA">
+          <wp:inline distT="0" distB="0" distL="0" distR="0" wp14:anchorId="350D3367" wp14:editId="5679B3EF">
             <wp:extent cx="5274310" cy="3137692"/>
             <wp:effectExtent l="0" t="0" r="2540" b="5715"/>
             <wp:docPr id="3" name="图片 3" descr="https://img2018.cnblogs.com/blog/1674599/201905/1674599-20190507163337261-4919821.png"/>
@@ -139,7 +139,7 @@
                     </pic:cNvPicPr>
                   </pic:nvPicPr>
                   <pic:blipFill>
-                    <a:blip r:embed="rId6">
+                    <a:blip r:embed="rId7">
                       <a:extLst>
                         <a:ext uri="{28A0092B-C50C-407E-A947-70E740481C1C}">
                           <a14:useLocalDpi xmlns:a14="http://schemas.microsoft.com/office/drawing/2010/main" val="0"/>
@@ -194,6 +194,23 @@
     </w:p>
     <w:p>
       <w:pPr>
+        <w:pStyle w:val="3"/>
+      </w:pPr>
+      <w:r>
+        <w:t xml:space="preserve">1.1.1 </w:t>
+      </w:r>
+      <w:r>
+        <w:t>inception V1</w:t>
+      </w:r>
+      <w:r>
+        <w:t xml:space="preserve"> </w:t>
+      </w:r>
+      <w:r>
+        <w:t>特点</w:t>
+      </w:r>
+    </w:p>
+    <w:p>
+      <w:pPr>
         <w:pStyle w:val="a5"/>
         <w:spacing w:before="150" w:beforeAutospacing="0" w:after="150" w:afterAutospacing="0"/>
         <w:rPr>
@@ -210,7 +227,61 @@
           <w:sz w:val="21"/>
           <w:szCs w:val="21"/>
         </w:rPr>
-        <w:t>inception V1</w:t>
+        <w:t xml:space="preserve">a) </w:t>
+      </w:r>
+      <w:r>
+        <w:rPr>
+          <w:rFonts w:ascii="Helvetica" w:hAnsi="Helvetica" w:cs="Helvetica"/>
+          <w:color w:val="000000"/>
+          <w:sz w:val="21"/>
+          <w:szCs w:val="21"/>
+        </w:rPr>
+        <w:t>从</w:t>
+      </w:r>
+      <w:r>
+        <w:rPr>
+          <w:rFonts w:ascii="Helvetica" w:hAnsi="Helvetica" w:cs="Helvetica"/>
+          <w:color w:val="000000"/>
+          <w:sz w:val="21"/>
+          <w:szCs w:val="21"/>
+        </w:rPr>
+        <w:t>NIN</w:t>
+      </w:r>
+      <w:r>
+        <w:rPr>
+          <w:rFonts w:ascii="Helvetica" w:hAnsi="Helvetica" w:cs="Helvetica"/>
+          <w:color w:val="000000"/>
+          <w:sz w:val="21"/>
+          <w:szCs w:val="21"/>
+        </w:rPr>
+        <w:t>中引入</w:t>
+      </w:r>
+      <w:r>
+        <w:rPr>
+          <w:rFonts w:ascii="Helvetica" w:hAnsi="Helvetica" w:cs="Helvetica"/>
+          <w:color w:val="000000"/>
+          <w:sz w:val="21"/>
+          <w:szCs w:val="21"/>
+        </w:rPr>
+        <w:t>1x1</w:t>
+      </w:r>
+      <w:r>
+        <w:rPr>
+          <w:rFonts w:ascii="Helvetica" w:hAnsi="Helvetica" w:cs="Helvetica"/>
+          <w:color w:val="000000"/>
+          <w:sz w:val="21"/>
+          <w:szCs w:val="21"/>
+        </w:rPr>
+        <w:t>卷积</w:t>
+      </w:r>
+      <w:r>
+        <w:rPr>
+          <w:rFonts w:ascii="Helvetica" w:hAnsi="Helvetica" w:cs="Helvetica"/>
+          <w:color w:val="000000"/>
+          <w:sz w:val="21"/>
+          <w:szCs w:val="21"/>
+        </w:rPr>
+        <w:t>.</w:t>
       </w:r>
     </w:p>
     <w:p>
@@ -231,61 +302,25 @@
           <w:sz w:val="21"/>
           <w:szCs w:val="21"/>
         </w:rPr>
-        <w:t xml:space="preserve">a) </w:t>
-      </w:r>
-      <w:r>
-        <w:rPr>
-          <w:rFonts w:ascii="Helvetica" w:hAnsi="Helvetica" w:cs="Helvetica"/>
-          <w:color w:val="000000"/>
-          <w:sz w:val="21"/>
-          <w:szCs w:val="21"/>
-        </w:rPr>
-        <w:t>从</w:t>
-      </w:r>
-      <w:r>
-        <w:rPr>
-          <w:rFonts w:ascii="Helvetica" w:hAnsi="Helvetica" w:cs="Helvetica"/>
-          <w:color w:val="000000"/>
-          <w:sz w:val="21"/>
-          <w:szCs w:val="21"/>
-        </w:rPr>
-        <w:t>NIN</w:t>
-      </w:r>
-      <w:r>
-        <w:rPr>
-          <w:rFonts w:ascii="Helvetica" w:hAnsi="Helvetica" w:cs="Helvetica"/>
-          <w:color w:val="000000"/>
-          <w:sz w:val="21"/>
-          <w:szCs w:val="21"/>
-        </w:rPr>
-        <w:t>中引入</w:t>
-      </w:r>
-      <w:r>
-        <w:rPr>
-          <w:rFonts w:ascii="Helvetica" w:hAnsi="Helvetica" w:cs="Helvetica"/>
-          <w:color w:val="000000"/>
-          <w:sz w:val="21"/>
-          <w:szCs w:val="21"/>
-        </w:rPr>
-        <w:t>1x1</w:t>
-      </w:r>
-      <w:r>
-        <w:rPr>
-          <w:rFonts w:ascii="Helvetica" w:hAnsi="Helvetica" w:cs="Helvetica"/>
-          <w:color w:val="000000"/>
-          <w:sz w:val="21"/>
-          <w:szCs w:val="21"/>
-        </w:rPr>
-        <w:t>卷积</w:t>
-      </w:r>
-      <w:r>
-        <w:rPr>
-          <w:rFonts w:ascii="Helvetica" w:hAnsi="Helvetica" w:cs="Helvetica"/>
-          <w:color w:val="000000"/>
-          <w:sz w:val="21"/>
-          <w:szCs w:val="21"/>
-        </w:rPr>
-        <w:t>.</w:t>
+        <w:t xml:space="preserve">b) </w:t>
+      </w:r>
+      <w:r>
+        <w:rPr>
+          <w:rFonts w:ascii="Helvetica" w:hAnsi="Helvetica" w:cs="Helvetica"/>
+          <w:color w:val="000000"/>
+          <w:sz w:val="21"/>
+          <w:szCs w:val="21"/>
+        </w:rPr>
+        <w:t>代表作</w:t>
+      </w:r>
+      <w:r>
+        <w:rPr>
+          <w:rFonts w:ascii="Helvetica" w:hAnsi="Helvetica" w:cs="Helvetica"/>
+          <w:color w:val="000000"/>
+          <w:sz w:val="21"/>
+          <w:szCs w:val="21"/>
+        </w:rPr>
+        <w:t>, googleLeNet.</w:t>
       </w:r>
     </w:p>
     <w:p>
@@ -306,25 +341,79 @@
           <w:sz w:val="21"/>
           <w:szCs w:val="21"/>
         </w:rPr>
-        <w:t xml:space="preserve">b) </w:t>
-      </w:r>
-      <w:r>
-        <w:rPr>
-          <w:rFonts w:ascii="Helvetica" w:hAnsi="Helvetica" w:cs="Helvetica"/>
-          <w:color w:val="000000"/>
-          <w:sz w:val="21"/>
-          <w:szCs w:val="21"/>
-        </w:rPr>
-        <w:t>代表作</w:t>
-      </w:r>
-      <w:r>
-        <w:rPr>
-          <w:rFonts w:ascii="Helvetica" w:hAnsi="Helvetica" w:cs="Helvetica"/>
-          <w:color w:val="000000"/>
-          <w:sz w:val="21"/>
-          <w:szCs w:val="21"/>
-        </w:rPr>
-        <w:t>, googleLeNet.</w:t>
+        <w:t>c) 1x1</w:t>
+      </w:r>
+      <w:r>
+        <w:rPr>
+          <w:rFonts w:ascii="Helvetica" w:hAnsi="Helvetica" w:cs="Helvetica"/>
+          <w:color w:val="000000"/>
+          <w:sz w:val="21"/>
+          <w:szCs w:val="21"/>
+        </w:rPr>
+        <w:t>的卷积</w:t>
+      </w:r>
+      <w:r>
+        <w:rPr>
+          <w:rFonts w:ascii="Helvetica" w:hAnsi="Helvetica" w:cs="Helvetica"/>
+          <w:color w:val="000000"/>
+          <w:sz w:val="21"/>
+          <w:szCs w:val="21"/>
+        </w:rPr>
+        <w:t>,</w:t>
+      </w:r>
+      <w:r>
+        <w:rPr>
+          <w:rFonts w:ascii="Helvetica" w:hAnsi="Helvetica" w:cs="Helvetica"/>
+          <w:color w:val="000000"/>
+          <w:sz w:val="21"/>
+          <w:szCs w:val="21"/>
+        </w:rPr>
+        <w:t>相当于对所有通道</w:t>
+      </w:r>
+      <w:r>
+        <w:rPr>
+          <w:rFonts w:ascii="Helvetica" w:hAnsi="Helvetica" w:cs="Helvetica"/>
+          <w:color w:val="000000"/>
+          <w:sz w:val="21"/>
+          <w:szCs w:val="21"/>
+        </w:rPr>
+        <w:t>(chn)</w:t>
+      </w:r>
+      <w:r>
+        <w:rPr>
+          <w:rFonts w:ascii="Helvetica" w:hAnsi="Helvetica" w:cs="Helvetica"/>
+          <w:color w:val="000000"/>
+          <w:sz w:val="21"/>
+          <w:szCs w:val="21"/>
+        </w:rPr>
+        <w:t>的像素线性组合输出</w:t>
+      </w:r>
+      <w:r>
+        <w:rPr>
+          <w:rFonts w:ascii="Helvetica" w:hAnsi="Helvetica" w:cs="Helvetica"/>
+          <w:color w:val="000000"/>
+          <w:sz w:val="21"/>
+          <w:szCs w:val="21"/>
+        </w:rPr>
+        <w:t>.</w:t>
+      </w:r>
+      <w:r>
+        <w:rPr>
+          <w:rFonts w:ascii="Helvetica" w:hAnsi="Helvetica" w:cs="Helvetica"/>
+          <w:color w:val="000000"/>
+          <w:sz w:val="21"/>
+          <w:szCs w:val="21"/>
+        </w:rPr>
+        <w:t>类似全连接</w:t>
+      </w:r>
+      <w:r>
+        <w:rPr>
+          <w:rFonts w:ascii="Helvetica" w:hAnsi="Helvetica" w:cs="Helvetica"/>
+          <w:color w:val="000000"/>
+          <w:sz w:val="21"/>
+          <w:szCs w:val="21"/>
+        </w:rPr>
+        <w:t>.</w:t>
       </w:r>
     </w:p>
     <w:p>
@@ -341,99 +430,6 @@
       <w:r>
         <w:rPr>
           <w:rFonts w:ascii="Helvetica" w:hAnsi="Helvetica" w:cs="Helvetica"/>
-          <w:color w:val="000000"/>
-          <w:sz w:val="21"/>
-          <w:szCs w:val="21"/>
-        </w:rPr>
-        <w:t>c) 1x1</w:t>
-      </w:r>
-      <w:r>
-        <w:rPr>
-          <w:rFonts w:ascii="Helvetica" w:hAnsi="Helvetica" w:cs="Helvetica"/>
-          <w:color w:val="000000"/>
-          <w:sz w:val="21"/>
-          <w:szCs w:val="21"/>
-        </w:rPr>
-        <w:t>的卷积</w:t>
-      </w:r>
-      <w:r>
-        <w:rPr>
-          <w:rFonts w:ascii="Helvetica" w:hAnsi="Helvetica" w:cs="Helvetica"/>
-          <w:color w:val="000000"/>
-          <w:sz w:val="21"/>
-          <w:szCs w:val="21"/>
-        </w:rPr>
-        <w:t>,</w:t>
-      </w:r>
-      <w:r>
-        <w:rPr>
-          <w:rFonts w:ascii="Helvetica" w:hAnsi="Helvetica" w:cs="Helvetica"/>
-          <w:color w:val="000000"/>
-          <w:sz w:val="21"/>
-          <w:szCs w:val="21"/>
-        </w:rPr>
-        <w:t>相当于对所有通道</w:t>
-      </w:r>
-      <w:r>
-        <w:rPr>
-          <w:rFonts w:ascii="Helvetica" w:hAnsi="Helvetica" w:cs="Helvetica"/>
-          <w:color w:val="000000"/>
-          <w:sz w:val="21"/>
-          <w:szCs w:val="21"/>
-        </w:rPr>
-        <w:t>(chn)</w:t>
-      </w:r>
-      <w:r>
-        <w:rPr>
-          <w:rFonts w:ascii="Helvetica" w:hAnsi="Helvetica" w:cs="Helvetica"/>
-          <w:color w:val="000000"/>
-          <w:sz w:val="21"/>
-          <w:szCs w:val="21"/>
-        </w:rPr>
-        <w:t>的像素线性组合输出</w:t>
-      </w:r>
-      <w:r>
-        <w:rPr>
-          <w:rFonts w:ascii="Helvetica" w:hAnsi="Helvetica" w:cs="Helvetica"/>
-          <w:color w:val="000000"/>
-          <w:sz w:val="21"/>
-          <w:szCs w:val="21"/>
-        </w:rPr>
-        <w:t>.</w:t>
-      </w:r>
-      <w:r>
-        <w:rPr>
-          <w:rFonts w:ascii="Helvetica" w:hAnsi="Helvetica" w:cs="Helvetica"/>
-          <w:color w:val="000000"/>
-          <w:sz w:val="21"/>
-          <w:szCs w:val="21"/>
-        </w:rPr>
-        <w:t>类似全连接</w:t>
-      </w:r>
-      <w:r>
-        <w:rPr>
-          <w:rFonts w:ascii="Helvetica" w:hAnsi="Helvetica" w:cs="Helvetica"/>
-          <w:color w:val="000000"/>
-          <w:sz w:val="21"/>
-          <w:szCs w:val="21"/>
-        </w:rPr>
-        <w:t>.</w:t>
-      </w:r>
-    </w:p>
-    <w:p>
-      <w:pPr>
-        <w:pStyle w:val="a5"/>
-        <w:spacing w:before="150" w:beforeAutospacing="0" w:after="150" w:afterAutospacing="0"/>
-        <w:rPr>
-          <w:rFonts w:ascii="Helvetica" w:hAnsi="Helvetica" w:cs="Helvetica"/>
-          <w:color w:val="000000"/>
-          <w:sz w:val="21"/>
-          <w:szCs w:val="21"/>
-        </w:rPr>
-      </w:pPr>
-      <w:r>
-        <w:rPr>
-          <w:rFonts w:ascii="Helvetica" w:hAnsi="Helvetica" w:cs="Helvetica"/>
           <w:noProof/>
           <w:color w:val="000000"/>
           <w:sz w:val="21"/>
@@ -441,7 +437,7 @@
         </w:rPr>
         <w:lastRenderedPageBreak/>
         <w:drawing>
-          <wp:inline distT="0" distB="0" distL="0" distR="0" wp14:anchorId="1378AB70" wp14:editId="1755A056">
+          <wp:inline distT="0" distB="0" distL="0" distR="0" wp14:anchorId="15F8B689" wp14:editId="017F7007">
             <wp:extent cx="5274310" cy="1606743"/>
             <wp:effectExtent l="0" t="0" r="2540" b="0"/>
             <wp:docPr id="2" name="图片 2" descr="https://img2018.cnblogs.com/blog/1674599/201905/1674599-20190507171458538-1826086962.png"/>
@@ -458,7 +454,7 @@
                     </pic:cNvPicPr>
                   </pic:nvPicPr>
                   <pic:blipFill>
-                    <a:blip r:embed="rId7">
+                    <a:blip r:embed="rId8">
                       <a:extLst>
                         <a:ext uri="{28A0092B-C50C-407E-A947-70E740481C1C}">
                           <a14:useLocalDpi xmlns:a14="http://schemas.microsoft.com/office/drawing/2010/main" val="0"/>
@@ -814,15 +810,6 @@
           <w:sz w:val="21"/>
           <w:szCs w:val="21"/>
         </w:rPr>
-        <w:t>写到这里，不禁感慨天才般的</w:t>
-      </w:r>
-      <w:r>
-        <w:rPr>
-          <w:rFonts w:ascii="Helvetica" w:hAnsi="Helvetica" w:cs="Helvetica"/>
-          <w:color w:val="000000"/>
-          <w:sz w:val="21"/>
-          <w:szCs w:val="21"/>
-        </w:rPr>
         <w:t>1*1 conv</w:t>
       </w:r>
       <w:r>
@@ -853,6 +840,16 @@
           <w:szCs w:val="21"/>
         </w:rPr>
         <w:t>weights</w:t>
+      </w:r>
+      <w:r>
+        <w:rPr>
+          <w:rStyle w:val="a6"/>
+          <w:rFonts w:ascii="Helvetica" w:hAnsi="Helvetica" w:cs="Helvetica"/>
+          <w:color w:val="000000"/>
+          <w:sz w:val="21"/>
+          <w:szCs w:val="21"/>
+        </w:rPr>
+        <w:t>(?)</w:t>
       </w:r>
       <w:r>
         <w:rPr>
@@ -919,7 +916,7 @@
         <w:pStyle w:val="a5"/>
         <w:spacing w:before="150" w:beforeAutospacing="0" w:after="150" w:afterAutospacing="0"/>
         <w:rPr>
-          <w:rFonts w:ascii="Helvetica" w:hAnsi="Helvetica" w:cs="Helvetica"/>
+          <w:rFonts w:ascii="Helvetica" w:hAnsi="Helvetica" w:cs="Helvetica" w:hint="eastAsia"/>
           <w:color w:val="000000"/>
           <w:sz w:val="21"/>
           <w:szCs w:val="21"/>
@@ -1014,6 +1011,24 @@
           <w:szCs w:val="21"/>
         </w:rPr>
         <w:t>维度。</w:t>
+      </w:r>
+      <w:r>
+        <w:rPr>
+          <w:rFonts w:ascii="微软雅黑" w:eastAsia="微软雅黑" w:hAnsi="微软雅黑" w:cs="微软雅黑"/>
+          <w:color w:val="000000"/>
+          <w:sz w:val="21"/>
+          <w:szCs w:val="21"/>
+        </w:rPr>
+        <w:t>◇</w:t>
+      </w:r>
+      <w:r>
+        <w:rPr>
+          <w:rFonts w:ascii="微软雅黑" w:eastAsia="微软雅黑" w:hAnsi="微软雅黑" w:cs="微软雅黑"/>
+          <w:color w:val="000000"/>
+          <w:sz w:val="21"/>
+          <w:szCs w:val="21"/>
+        </w:rPr>
+        <w:t>◇◇</w:t>
       </w:r>
     </w:p>
     <w:p>
@@ -1117,6 +1132,15 @@
         </w:rPr>
         <w:t>还是训练学出来的，无疑会对识别精度有提升。</w:t>
       </w:r>
+      <w:r>
+        <w:rPr>
+          <w:rFonts w:ascii="微软雅黑" w:eastAsia="微软雅黑" w:hAnsi="微软雅黑" w:cs="微软雅黑"/>
+          <w:color w:val="000000"/>
+          <w:sz w:val="21"/>
+          <w:szCs w:val="21"/>
+        </w:rPr>
+        <w:t>◇◇</w:t>
+      </w:r>
     </w:p>
     <w:p>
       <w:pPr>
@@ -1264,6 +1288,482 @@
     </w:p>
     <w:p>
       <w:pPr>
+        <w:pStyle w:val="3"/>
+      </w:pPr>
+      <w:r>
+        <w:t>1.1.2</w:t>
+      </w:r>
+      <w:r>
+        <w:t> </w:t>
+      </w:r>
+      <w:r>
+        <w:t>1x1</w:t>
+      </w:r>
+      <w:r>
+        <w:t>卷积用处</w:t>
+      </w:r>
+    </w:p>
+    <w:p>
+      <w:pPr>
+        <w:pStyle w:val="a7"/>
+        <w:numPr>
+          <w:ilvl w:val="0"/>
+          <w:numId w:val="1"/>
+        </w:numPr>
+        <w:ind w:firstLineChars="0"/>
+      </w:pPr>
+      <w:r>
+        <w:rPr>
+          <w:rFonts w:hint="eastAsia"/>
+        </w:rPr>
+        <w:t>(</w:t>
+      </w:r>
+      <w:r>
+        <w:rPr>
+          <w:rFonts w:hint="eastAsia"/>
+        </w:rPr>
+        <w:t>直观上</w:t>
+      </w:r>
+      <w:r>
+        <w:rPr>
+          <w:rFonts w:hint="eastAsia"/>
+        </w:rPr>
+        <w:t>)</w:t>
+      </w:r>
+      <w:r>
+        <w:rPr>
+          <w:rFonts w:hint="eastAsia"/>
+        </w:rPr>
+        <w:t>给特征响应图都乘以一个系数</w:t>
+      </w:r>
+      <w:r>
+        <w:rPr>
+          <w:rFonts w:hint="eastAsia"/>
+        </w:rPr>
+        <w:t>.</w:t>
+      </w:r>
+      <w:r>
+        <w:t xml:space="preserve"> </w:t>
+      </w:r>
+      <w:r>
+        <w:t>这个只是单通道是每个</w:t>
+      </w:r>
+      <w:r>
+        <w:t>Fmap</w:t>
+      </w:r>
+      <w:r>
+        <w:t>值都乘以一个系数</w:t>
+      </w:r>
+      <w:r>
+        <w:t>.</w:t>
+      </w:r>
+      <w:r>
+        <w:t>但是多通道就不是了</w:t>
+      </w:r>
+      <w:r>
+        <w:t>.</w:t>
+      </w:r>
+    </w:p>
+    <w:p>
+      <w:pPr>
+        <w:pStyle w:val="a7"/>
+        <w:numPr>
+          <w:ilvl w:val="0"/>
+          <w:numId w:val="1"/>
+        </w:numPr>
+        <w:ind w:firstLineChars="0"/>
+      </w:pPr>
+      <w:r>
+        <w:t>M</w:t>
+      </w:r>
+      <w:r>
+        <w:t>通道上同一位置的像素</w:t>
+      </w:r>
+      <w:r>
+        <w:t xml:space="preserve">, </w:t>
+      </w:r>
+      <w:r>
+        <w:t>经</w:t>
+      </w:r>
+      <w:r>
+        <w:rPr>
+          <w:rFonts w:hint="eastAsia"/>
+        </w:rPr>
+        <w:t>1x</w:t>
+      </w:r>
+      <w:r>
+        <w:t>1</w:t>
+      </w:r>
+      <w:r>
+        <w:t>卷积后</w:t>
+      </w:r>
+      <w:r>
+        <w:t xml:space="preserve">, </w:t>
+      </w:r>
+      <w:r>
+        <w:t>会在对应位置产生一组新的</w:t>
+      </w:r>
+      <w:r>
+        <w:t>n</w:t>
+      </w:r>
+      <w:r>
+        <w:t>个通道像素</w:t>
+      </w:r>
+      <w:r>
+        <w:t>.</w:t>
+      </w:r>
+      <w:r>
+        <w:rPr>
+          <w:rFonts w:ascii="微软雅黑" w:eastAsia="微软雅黑" w:hAnsi="微软雅黑" w:cs="微软雅黑"/>
+          <w:color w:val="000000"/>
+          <w:szCs w:val="21"/>
+        </w:rPr>
+        <w:t xml:space="preserve"> </w:t>
+      </w:r>
+      <w:r>
+        <w:rPr>
+          <w:rFonts w:ascii="微软雅黑" w:eastAsia="微软雅黑" w:hAnsi="微软雅黑" w:cs="微软雅黑"/>
+          <w:color w:val="000000"/>
+          <w:szCs w:val="21"/>
+        </w:rPr>
+        <w:t>◇</w:t>
+      </w:r>
+    </w:p>
+    <w:p>
+      <w:pPr>
+        <w:pStyle w:val="a7"/>
+        <w:numPr>
+          <w:ilvl w:val="0"/>
+          <w:numId w:val="1"/>
+        </w:numPr>
+        <w:ind w:firstLineChars="0"/>
+      </w:pPr>
+      <w:r>
+        <w:t>如果只看</w:t>
+      </w:r>
+      <w:r>
+        <w:t>”</w:t>
+      </w:r>
+      <w:r>
+        <w:t>同一位置</w:t>
+      </w:r>
+      <w:r>
+        <w:t>”</w:t>
+      </w:r>
+      <w:r>
+        <w:t>像素的话</w:t>
+      </w:r>
+      <w:r>
+        <w:t xml:space="preserve">, </w:t>
+      </w:r>
+      <w:r>
+        <w:t>就是一个全连接层</w:t>
+      </w:r>
+      <w:r>
+        <w:t>.</w:t>
+      </w:r>
+      <w:r>
+        <w:rPr>
+          <w:rFonts w:ascii="微软雅黑" w:eastAsia="微软雅黑" w:hAnsi="微软雅黑" w:cs="微软雅黑"/>
+          <w:color w:val="000000"/>
+          <w:szCs w:val="21"/>
+        </w:rPr>
+        <w:t xml:space="preserve"> </w:t>
+      </w:r>
+      <w:r>
+        <w:rPr>
+          <w:rFonts w:ascii="微软雅黑" w:eastAsia="微软雅黑" w:hAnsi="微软雅黑" w:cs="微软雅黑"/>
+          <w:color w:val="000000"/>
+          <w:szCs w:val="21"/>
+        </w:rPr>
+        <w:t>◇◇</w:t>
+      </w:r>
+    </w:p>
+    <w:p>
+      <w:pPr>
+        <w:pStyle w:val="a7"/>
+        <w:ind w:left="360" w:firstLineChars="0" w:firstLine="0"/>
+        <w:rPr>
+          <w:rFonts w:hint="eastAsia"/>
+        </w:rPr>
+      </w:pPr>
+      <w:r>
+        <w:lastRenderedPageBreak/>
+        <w:t>Xi</w:t>
+      </w:r>
+      <w:r>
+        <w:t>是第</w:t>
+      </w:r>
+      <w:r>
+        <w:t>i</w:t>
+      </w:r>
+      <w:r>
+        <w:t>个输入通道上的像素值</w:t>
+      </w:r>
+      <w:r>
+        <w:t>, Xj’</w:t>
+      </w:r>
+      <w:r>
+        <w:t>是第</w:t>
+      </w:r>
+      <w:r>
+        <w:t>j</w:t>
+      </w:r>
+      <w:r>
+        <w:t>个输出通道上的像素值</w:t>
+      </w:r>
+      <w:r>
+        <w:t>.</w:t>
+      </w:r>
+    </w:p>
+    <w:p>
+      <w:pPr>
+        <w:pStyle w:val="a7"/>
+        <w:ind w:left="360" w:firstLineChars="0" w:firstLine="0"/>
+      </w:pPr>
+      <w:r>
+        <w:rPr>
+          <w:noProof/>
+        </w:rPr>
+        <w:drawing>
+          <wp:inline distT="0" distB="0" distL="0" distR="0" wp14:anchorId="3831D248" wp14:editId="6A5CEB72">
+            <wp:extent cx="4638675" cy="495300"/>
+            <wp:effectExtent l="0" t="0" r="9525" b="0"/>
+            <wp:docPr id="5" name="图片 5"/>
+            <wp:cNvGraphicFramePr>
+              <a:graphicFrameLocks xmlns:a="http://schemas.openxmlformats.org/drawingml/2006/main" noChangeAspect="1"/>
+            </wp:cNvGraphicFramePr>
+            <a:graphic xmlns:a="http://schemas.openxmlformats.org/drawingml/2006/main">
+              <a:graphicData uri="http://schemas.openxmlformats.org/drawingml/2006/picture">
+                <pic:pic xmlns:pic="http://schemas.openxmlformats.org/drawingml/2006/picture">
+                  <pic:nvPicPr>
+                    <pic:cNvPr id="1" name=""/>
+                    <pic:cNvPicPr/>
+                  </pic:nvPicPr>
+                  <pic:blipFill>
+                    <a:blip r:embed="rId9"/>
+                    <a:stretch>
+                      <a:fillRect/>
+                    </a:stretch>
+                  </pic:blipFill>
+                  <pic:spPr>
+                    <a:xfrm>
+                      <a:off x="0" y="0"/>
+                      <a:ext cx="4638675" cy="495300"/>
+                    </a:xfrm>
+                    <a:prstGeom prst="rect">
+                      <a:avLst/>
+                    </a:prstGeom>
+                  </pic:spPr>
+                </pic:pic>
+              </a:graphicData>
+            </a:graphic>
+          </wp:inline>
+        </w:drawing>
+      </w:r>
+    </w:p>
+    <w:p>
+      <w:pPr>
+        <w:pStyle w:val="a7"/>
+        <w:ind w:left="360" w:firstLineChars="0" w:firstLine="0"/>
+        <w:jc w:val="center"/>
+      </w:pPr>
+      <w:r>
+        <w:rPr>
+          <w:noProof/>
+        </w:rPr>
+        <w:drawing>
+          <wp:inline distT="0" distB="0" distL="0" distR="0" wp14:anchorId="48EF7AF9" wp14:editId="264D806B">
+            <wp:extent cx="1630822" cy="1310754"/>
+            <wp:effectExtent l="0" t="0" r="7620" b="3810"/>
+            <wp:docPr id="6" name="图片 6"/>
+            <wp:cNvGraphicFramePr>
+              <a:graphicFrameLocks xmlns:a="http://schemas.openxmlformats.org/drawingml/2006/main" noChangeAspect="1"/>
+            </wp:cNvGraphicFramePr>
+            <a:graphic xmlns:a="http://schemas.openxmlformats.org/drawingml/2006/main">
+              <a:graphicData uri="http://schemas.openxmlformats.org/drawingml/2006/picture">
+                <pic:pic xmlns:pic="http://schemas.openxmlformats.org/drawingml/2006/picture">
+                  <pic:nvPicPr>
+                    <pic:cNvPr id="1" name=""/>
+                    <pic:cNvPicPr/>
+                  </pic:nvPicPr>
+                  <pic:blipFill>
+                    <a:blip r:embed="rId10"/>
+                    <a:stretch>
+                      <a:fillRect/>
+                    </a:stretch>
+                  </pic:blipFill>
+                  <pic:spPr>
+                    <a:xfrm>
+                      <a:off x="0" y="0"/>
+                      <a:ext cx="1645419" cy="1322486"/>
+                    </a:xfrm>
+                    <a:prstGeom prst="rect">
+                      <a:avLst/>
+                    </a:prstGeom>
+                  </pic:spPr>
+                </pic:pic>
+              </a:graphicData>
+            </a:graphic>
+          </wp:inline>
+        </w:drawing>
+      </w:r>
+    </w:p>
+    <w:p>
+      <w:pPr>
+        <w:pStyle w:val="a7"/>
+        <w:numPr>
+          <w:ilvl w:val="0"/>
+          <w:numId w:val="2"/>
+        </w:numPr>
+        <w:ind w:firstLineChars="0"/>
+      </w:pPr>
+      <w:r>
+        <w:t>类似同一位置上像素做的一个线性组合</w:t>
+      </w:r>
+      <w:r>
+        <w:t>.</w:t>
+      </w:r>
+      <w:r>
+        <w:rPr>
+          <w:rFonts w:ascii="微软雅黑" w:eastAsia="微软雅黑" w:hAnsi="微软雅黑" w:cs="微软雅黑"/>
+          <w:color w:val="000000"/>
+          <w:szCs w:val="21"/>
+        </w:rPr>
+        <w:t xml:space="preserve"> </w:t>
+      </w:r>
+      <w:r>
+        <w:rPr>
+          <w:rFonts w:ascii="微软雅黑" w:eastAsia="微软雅黑" w:hAnsi="微软雅黑" w:cs="微软雅黑"/>
+          <w:color w:val="000000"/>
+          <w:szCs w:val="21"/>
+        </w:rPr>
+        <w:t>◇◇</w:t>
+      </w:r>
+    </w:p>
+    <w:p>
+      <w:pPr>
+        <w:pStyle w:val="a7"/>
+        <w:numPr>
+          <w:ilvl w:val="0"/>
+          <w:numId w:val="2"/>
+        </w:numPr>
+        <w:ind w:firstLineChars="0"/>
+      </w:pPr>
+      <w:r>
+        <w:t>如果</w:t>
+      </w:r>
+      <w:r>
+        <w:t xml:space="preserve">m&gt;n, </w:t>
+      </w:r>
+      <w:r>
+        <w:t>则会有降维效果</w:t>
+      </w:r>
+      <w:r>
+        <w:t>.(</w:t>
+      </w:r>
+      <w:r>
+        <w:t>通道数降低</w:t>
+      </w:r>
+      <w:r>
+        <w:t>)</w:t>
+      </w:r>
+      <w:r>
+        <w:rPr>
+          <w:rFonts w:ascii="微软雅黑" w:eastAsia="微软雅黑" w:hAnsi="微软雅黑" w:cs="微软雅黑"/>
+          <w:color w:val="000000"/>
+          <w:szCs w:val="21"/>
+        </w:rPr>
+        <w:t xml:space="preserve"> </w:t>
+      </w:r>
+      <w:r>
+        <w:rPr>
+          <w:rFonts w:ascii="微软雅黑" w:eastAsia="微软雅黑" w:hAnsi="微软雅黑" w:cs="微软雅黑"/>
+          <w:color w:val="000000"/>
+          <w:szCs w:val="21"/>
+        </w:rPr>
+        <w:t>◇◇◇</w:t>
+      </w:r>
+    </w:p>
+    <w:p>
+      <w:pPr>
+        <w:ind w:left="360"/>
+        <w:rPr>
+          <w:rFonts w:hint="eastAsia"/>
+        </w:rPr>
+      </w:pPr>
+    </w:p>
+    <w:p/>
+    <w:p>
+      <w:pPr>
+        <w:rPr>
+          <w:rFonts w:hint="eastAsia"/>
+        </w:rPr>
+      </w:pPr>
+      <w:r>
+        <w:rPr>
+          <w:noProof/>
+        </w:rPr>
+        <w:drawing>
+          <wp:inline distT="0" distB="0" distL="0" distR="0" wp14:anchorId="06445A2C" wp14:editId="07440089">
+            <wp:extent cx="5274310" cy="3635375"/>
+            <wp:effectExtent l="0" t="0" r="2540" b="3175"/>
+            <wp:docPr id="4" name="图片 4"/>
+            <wp:cNvGraphicFramePr>
+              <a:graphicFrameLocks xmlns:a="http://schemas.openxmlformats.org/drawingml/2006/main" noChangeAspect="1"/>
+            </wp:cNvGraphicFramePr>
+            <a:graphic xmlns:a="http://schemas.openxmlformats.org/drawingml/2006/main">
+              <a:graphicData uri="http://schemas.openxmlformats.org/drawingml/2006/picture">
+                <pic:pic xmlns:pic="http://schemas.openxmlformats.org/drawingml/2006/picture">
+                  <pic:nvPicPr>
+                    <pic:cNvPr id="1" name=""/>
+                    <pic:cNvPicPr/>
+                  </pic:nvPicPr>
+                  <pic:blipFill>
+                    <a:blip r:embed="rId11"/>
+                    <a:stretch>
+                      <a:fillRect/>
+                    </a:stretch>
+                  </pic:blipFill>
+                  <pic:spPr>
+                    <a:xfrm>
+                      <a:off x="0" y="0"/>
+                      <a:ext cx="5274310" cy="3635375"/>
+                    </a:xfrm>
+                    <a:prstGeom prst="rect">
+                      <a:avLst/>
+                    </a:prstGeom>
+                  </pic:spPr>
+                </pic:pic>
+              </a:graphicData>
+            </a:graphic>
+          </wp:inline>
+        </w:drawing>
+      </w:r>
+    </w:p>
+    <w:p>
+      <w:pPr>
+        <w:rPr>
+          <w:rFonts w:hint="eastAsia"/>
+        </w:rPr>
+      </w:pPr>
+    </w:p>
+    <w:p>
+      <w:pPr>
+        <w:pStyle w:val="2"/>
+      </w:pPr>
+      <w:r>
+        <w:t> </w:t>
+      </w:r>
+      <w:r>
+        <w:t xml:space="preserve">1.2 </w:t>
+      </w:r>
+      <w:r>
+        <w:t>Inception V2</w:t>
+      </w:r>
+    </w:p>
+    <w:p>
+      <w:pPr>
         <w:pStyle w:val="a5"/>
         <w:spacing w:before="150" w:beforeAutospacing="0" w:after="150" w:afterAutospacing="0"/>
         <w:rPr>
@@ -1301,7 +1801,142 @@
           <w:sz w:val="21"/>
           <w:szCs w:val="21"/>
         </w:rPr>
-        <w:t> Inception V2</w:t>
+        <w:t>Inception v2</w:t>
+      </w:r>
+      <w:r>
+        <w:rPr>
+          <w:rFonts w:ascii="Helvetica" w:hAnsi="Helvetica" w:cs="Helvetica"/>
+          <w:color w:val="000000"/>
+          <w:sz w:val="21"/>
+          <w:szCs w:val="21"/>
+        </w:rPr>
+        <w:t>的网络，代表作为加入了</w:t>
+      </w:r>
+      <w:r>
+        <w:rPr>
+          <w:rFonts w:ascii="Helvetica" w:hAnsi="Helvetica" w:cs="Helvetica"/>
+          <w:color w:val="000000"/>
+          <w:sz w:val="21"/>
+          <w:szCs w:val="21"/>
+        </w:rPr>
+        <w:t>BN</w:t>
+      </w:r>
+      <w:r>
+        <w:rPr>
+          <w:rFonts w:ascii="Helvetica" w:hAnsi="Helvetica" w:cs="Helvetica"/>
+          <w:color w:val="000000"/>
+          <w:sz w:val="21"/>
+          <w:szCs w:val="21"/>
+        </w:rPr>
+        <w:t>（</w:t>
+      </w:r>
+      <w:r>
+        <w:rPr>
+          <w:rFonts w:ascii="Helvetica" w:hAnsi="Helvetica" w:cs="Helvetica"/>
+          <w:color w:val="000000"/>
+          <w:sz w:val="21"/>
+          <w:szCs w:val="21"/>
+        </w:rPr>
+        <w:t>Batch Normalization</w:t>
+      </w:r>
+      <w:r>
+        <w:rPr>
+          <w:rFonts w:ascii="Helvetica" w:hAnsi="Helvetica" w:cs="Helvetica"/>
+          <w:color w:val="000000"/>
+          <w:sz w:val="21"/>
+          <w:szCs w:val="21"/>
+        </w:rPr>
+        <w:t>）层，并且使用</w:t>
+      </w:r>
+      <w:r>
+        <w:rPr>
+          <w:rFonts w:ascii="Helvetica" w:hAnsi="Helvetica" w:cs="Helvetica"/>
+          <w:color w:val="000000"/>
+          <w:sz w:val="21"/>
+          <w:szCs w:val="21"/>
+        </w:rPr>
+        <w:t>2</w:t>
+      </w:r>
+      <w:r>
+        <w:rPr>
+          <w:rFonts w:ascii="Helvetica" w:hAnsi="Helvetica" w:cs="Helvetica"/>
+          <w:color w:val="000000"/>
+          <w:sz w:val="21"/>
+          <w:szCs w:val="21"/>
+        </w:rPr>
+        <w:t>个</w:t>
+      </w:r>
+      <w:r>
+        <w:rPr>
+          <w:rFonts w:ascii="Helvetica" w:hAnsi="Helvetica" w:cs="Helvetica"/>
+          <w:color w:val="000000"/>
+          <w:sz w:val="21"/>
+          <w:szCs w:val="21"/>
+        </w:rPr>
+        <w:t>3*3</w:t>
+      </w:r>
+      <w:r>
+        <w:rPr>
+          <w:rFonts w:ascii="Helvetica" w:hAnsi="Helvetica" w:cs="Helvetica"/>
+          <w:color w:val="000000"/>
+          <w:sz w:val="21"/>
+          <w:szCs w:val="21"/>
+        </w:rPr>
+        <w:t>替代</w:t>
+      </w:r>
+      <w:r>
+        <w:rPr>
+          <w:rFonts w:ascii="Helvetica" w:hAnsi="Helvetica" w:cs="Helvetica"/>
+          <w:color w:val="000000"/>
+          <w:sz w:val="21"/>
+          <w:szCs w:val="21"/>
+        </w:rPr>
+        <w:t>1</w:t>
+      </w:r>
+      <w:r>
+        <w:rPr>
+          <w:rFonts w:ascii="Helvetica" w:hAnsi="Helvetica" w:cs="Helvetica"/>
+          <w:color w:val="000000"/>
+          <w:sz w:val="21"/>
+          <w:szCs w:val="21"/>
+        </w:rPr>
+        <w:t>个</w:t>
+      </w:r>
+      <w:r>
+        <w:rPr>
+          <w:rFonts w:ascii="Helvetica" w:hAnsi="Helvetica" w:cs="Helvetica"/>
+          <w:color w:val="000000"/>
+          <w:sz w:val="21"/>
+          <w:szCs w:val="21"/>
+        </w:rPr>
+        <w:t>5*5</w:t>
+      </w:r>
+      <w:r>
+        <w:rPr>
+          <w:rFonts w:ascii="Helvetica" w:hAnsi="Helvetica" w:cs="Helvetica"/>
+          <w:color w:val="000000"/>
+          <w:sz w:val="21"/>
+          <w:szCs w:val="21"/>
+        </w:rPr>
+        <w:t>卷积的改进版</w:t>
+      </w:r>
+      <w:r>
+        <w:rPr>
+          <w:rFonts w:ascii="Helvetica" w:hAnsi="Helvetica" w:cs="Helvetica"/>
+          <w:color w:val="000000"/>
+          <w:sz w:val="21"/>
+          <w:szCs w:val="21"/>
+        </w:rPr>
+        <w:t>GoogleNet</w:t>
+      </w:r>
+      <w:r>
+        <w:rPr>
+          <w:rFonts w:ascii="Helvetica" w:hAnsi="Helvetica" w:cs="Helvetica"/>
+          <w:color w:val="000000"/>
+          <w:sz w:val="21"/>
+          <w:szCs w:val="21"/>
+        </w:rPr>
+        <w:t>。</w:t>
       </w:r>
     </w:p>
     <w:p>
@@ -1322,7 +1957,17 @@
           <w:sz w:val="21"/>
           <w:szCs w:val="21"/>
         </w:rPr>
-        <w:t> </w:t>
+        <w:lastRenderedPageBreak/>
+        <w:t>Inception v2</w:t>
+      </w:r>
+      <w:r>
+        <w:rPr>
+          <w:rFonts w:ascii="Helvetica" w:hAnsi="Helvetica" w:cs="Helvetica"/>
+          <w:color w:val="000000"/>
+          <w:sz w:val="21"/>
+          <w:szCs w:val="21"/>
+        </w:rPr>
+        <w:t>的亮点总结如下：</w:t>
       </w:r>
     </w:p>
     <w:p>
@@ -1343,16 +1988,16 @@
           <w:sz w:val="21"/>
           <w:szCs w:val="21"/>
         </w:rPr>
-        <w:t>Inception v2</w:t>
-      </w:r>
-      <w:r>
-        <w:rPr>
-          <w:rFonts w:ascii="Helvetica" w:hAnsi="Helvetica" w:cs="Helvetica"/>
-          <w:color w:val="000000"/>
-          <w:sz w:val="21"/>
-          <w:szCs w:val="21"/>
-        </w:rPr>
-        <w:t>的网络，代表作为加入了</w:t>
+        <w:t>(1)</w:t>
+      </w:r>
+      <w:r>
+        <w:rPr>
+          <w:rFonts w:ascii="Helvetica" w:hAnsi="Helvetica" w:cs="Helvetica"/>
+          <w:color w:val="000000"/>
+          <w:sz w:val="21"/>
+          <w:szCs w:val="21"/>
+        </w:rPr>
+        <w:t>加入了</w:t>
       </w:r>
       <w:r>
         <w:rPr>
@@ -1370,115 +2015,89 @@
           <w:sz w:val="21"/>
           <w:szCs w:val="21"/>
         </w:rPr>
-        <w:t>（</w:t>
-      </w:r>
-      <w:r>
-        <w:rPr>
-          <w:rFonts w:ascii="Helvetica" w:hAnsi="Helvetica" w:cs="Helvetica"/>
-          <w:color w:val="000000"/>
-          <w:sz w:val="21"/>
-          <w:szCs w:val="21"/>
-        </w:rPr>
-        <w:t>Batch Normalization</w:t>
-      </w:r>
-      <w:r>
-        <w:rPr>
-          <w:rFonts w:ascii="Helvetica" w:hAnsi="Helvetica" w:cs="Helvetica"/>
-          <w:color w:val="000000"/>
-          <w:sz w:val="21"/>
-          <w:szCs w:val="21"/>
-        </w:rPr>
-        <w:t>）层，并且使用</w:t>
-      </w:r>
-      <w:r>
-        <w:rPr>
-          <w:rFonts w:ascii="Helvetica" w:hAnsi="Helvetica" w:cs="Helvetica"/>
-          <w:color w:val="000000"/>
-          <w:sz w:val="21"/>
-          <w:szCs w:val="21"/>
-        </w:rPr>
-        <w:t>2</w:t>
-      </w:r>
-      <w:r>
-        <w:rPr>
-          <w:rFonts w:ascii="Helvetica" w:hAnsi="Helvetica" w:cs="Helvetica"/>
-          <w:color w:val="000000"/>
-          <w:sz w:val="21"/>
-          <w:szCs w:val="21"/>
-        </w:rPr>
-        <w:t>个</w:t>
-      </w:r>
-      <w:r>
-        <w:rPr>
-          <w:rFonts w:ascii="Helvetica" w:hAnsi="Helvetica" w:cs="Helvetica"/>
-          <w:color w:val="000000"/>
-          <w:sz w:val="21"/>
-          <w:szCs w:val="21"/>
-        </w:rPr>
-        <w:t>3*3</w:t>
-      </w:r>
-      <w:r>
-        <w:rPr>
-          <w:rFonts w:ascii="Helvetica" w:hAnsi="Helvetica" w:cs="Helvetica"/>
-          <w:color w:val="000000"/>
-          <w:sz w:val="21"/>
-          <w:szCs w:val="21"/>
-        </w:rPr>
-        <w:t>替代</w:t>
-      </w:r>
-      <w:r>
-        <w:rPr>
-          <w:rFonts w:ascii="Helvetica" w:hAnsi="Helvetica" w:cs="Helvetica"/>
-          <w:color w:val="000000"/>
-          <w:sz w:val="21"/>
-          <w:szCs w:val="21"/>
-        </w:rPr>
-        <w:t>1</w:t>
-      </w:r>
-      <w:r>
-        <w:rPr>
-          <w:rFonts w:ascii="Helvetica" w:hAnsi="Helvetica" w:cs="Helvetica"/>
-          <w:color w:val="000000"/>
-          <w:sz w:val="21"/>
-          <w:szCs w:val="21"/>
-        </w:rPr>
-        <w:t>个</w:t>
-      </w:r>
-      <w:r>
-        <w:rPr>
-          <w:rFonts w:ascii="Helvetica" w:hAnsi="Helvetica" w:cs="Helvetica"/>
-          <w:color w:val="000000"/>
-          <w:sz w:val="21"/>
-          <w:szCs w:val="21"/>
-        </w:rPr>
-        <w:t>5*5</w:t>
-      </w:r>
-      <w:r>
-        <w:rPr>
-          <w:rFonts w:ascii="Helvetica" w:hAnsi="Helvetica" w:cs="Helvetica"/>
-          <w:color w:val="000000"/>
-          <w:sz w:val="21"/>
-          <w:szCs w:val="21"/>
-        </w:rPr>
-        <w:t>卷积的改进版</w:t>
-      </w:r>
-      <w:r>
-        <w:rPr>
-          <w:rFonts w:ascii="Helvetica" w:hAnsi="Helvetica" w:cs="Helvetica"/>
-          <w:color w:val="000000"/>
-          <w:sz w:val="21"/>
-          <w:szCs w:val="21"/>
-        </w:rPr>
-        <w:t>GoogleNet</w:t>
-      </w:r>
-      <w:r>
-        <w:rPr>
-          <w:rFonts w:ascii="Helvetica" w:hAnsi="Helvetica" w:cs="Helvetica"/>
-          <w:color w:val="000000"/>
-          <w:sz w:val="21"/>
-          <w:szCs w:val="21"/>
-        </w:rPr>
-        <w:t>。</w:t>
+        <w:t>层，减少了</w:t>
+      </w:r>
+      <w:commentRangeStart w:id="0"/>
+      <w:r>
+        <w:rPr>
+          <w:rFonts w:ascii="Helvetica" w:hAnsi="Helvetica" w:cs="Helvetica"/>
+          <w:color w:val="000000"/>
+          <w:sz w:val="21"/>
+          <w:szCs w:val="21"/>
+        </w:rPr>
+        <w:t>InternalCovariate Shift</w:t>
+      </w:r>
+      <w:commentRangeEnd w:id="0"/>
+      <w:r>
+        <w:rPr>
+          <w:rStyle w:val="a8"/>
+          <w:rFonts w:asciiTheme="minorHAnsi" w:eastAsiaTheme="minorEastAsia" w:hAnsiTheme="minorHAnsi" w:cstheme="minorBidi"/>
+          <w:kern w:val="2"/>
+        </w:rPr>
+        <w:commentReference w:id="0"/>
+      </w:r>
+      <w:r>
+        <w:rPr>
+          <w:rFonts w:ascii="Helvetica" w:hAnsi="Helvetica" w:cs="Helvetica"/>
+          <w:color w:val="000000"/>
+          <w:sz w:val="21"/>
+          <w:szCs w:val="21"/>
+        </w:rPr>
+        <w:t>（内部</w:t>
+      </w:r>
+      <w:r>
+        <w:rPr>
+          <w:rFonts w:ascii="Helvetica" w:hAnsi="Helvetica" w:cs="Helvetica"/>
+          <w:color w:val="000000"/>
+          <w:sz w:val="21"/>
+          <w:szCs w:val="21"/>
+        </w:rPr>
+        <w:t>neuron</w:t>
+      </w:r>
+      <w:r>
+        <w:rPr>
+          <w:rFonts w:ascii="Helvetica" w:hAnsi="Helvetica" w:cs="Helvetica"/>
+          <w:color w:val="000000"/>
+          <w:sz w:val="21"/>
+          <w:szCs w:val="21"/>
+        </w:rPr>
+        <w:t>的数据分布发生变化），使每一层的输出都规范化到一个</w:t>
+      </w:r>
+      <w:r>
+        <w:rPr>
+          <w:rFonts w:ascii="Helvetica" w:hAnsi="Helvetica" w:cs="Helvetica"/>
+          <w:color w:val="000000"/>
+          <w:sz w:val="21"/>
+          <w:szCs w:val="21"/>
+        </w:rPr>
+        <w:t>N(0, 1)</w:t>
+      </w:r>
+      <w:r>
+        <w:rPr>
+          <w:rFonts w:ascii="Helvetica" w:hAnsi="Helvetica" w:cs="Helvetica"/>
+          <w:color w:val="000000"/>
+          <w:sz w:val="21"/>
+          <w:szCs w:val="21"/>
+        </w:rPr>
+        <w:t>的高斯，从而增加了模型的鲁棒性，可以以更大的学习速率训练，收敛更快，初始化操作更加随意，同时作为一种正则化技术，可以减少</w:t>
+      </w:r>
+      <w:r>
+        <w:rPr>
+          <w:rFonts w:ascii="Helvetica" w:hAnsi="Helvetica" w:cs="Helvetica"/>
+          <w:color w:val="000000"/>
+          <w:sz w:val="21"/>
+          <w:szCs w:val="21"/>
+        </w:rPr>
+        <w:t>dropout</w:t>
+      </w:r>
+      <w:r>
+        <w:rPr>
+          <w:rFonts w:ascii="Helvetica" w:hAnsi="Helvetica" w:cs="Helvetica"/>
+          <w:color w:val="000000"/>
+          <w:sz w:val="21"/>
+          <w:szCs w:val="21"/>
+        </w:rPr>
+        <w:t>层的使用。</w:t>
       </w:r>
     </w:p>
     <w:p>
@@ -1499,16 +2118,88 @@
           <w:sz w:val="21"/>
           <w:szCs w:val="21"/>
         </w:rPr>
-        <w:t>Inception v2</w:t>
-      </w:r>
-      <w:r>
-        <w:rPr>
-          <w:rFonts w:ascii="Helvetica" w:hAnsi="Helvetica" w:cs="Helvetica"/>
-          <w:color w:val="000000"/>
-          <w:sz w:val="21"/>
-          <w:szCs w:val="21"/>
-        </w:rPr>
-        <w:t>的亮点总结如下：</w:t>
+        <w:t>(2)</w:t>
+      </w:r>
+      <w:r>
+        <w:rPr>
+          <w:rFonts w:ascii="Helvetica" w:hAnsi="Helvetica" w:cs="Helvetica"/>
+          <w:color w:val="000000"/>
+          <w:sz w:val="21"/>
+          <w:szCs w:val="21"/>
+        </w:rPr>
+        <w:t>用</w:t>
+      </w:r>
+      <w:r>
+        <w:rPr>
+          <w:rFonts w:ascii="Helvetica" w:hAnsi="Helvetica" w:cs="Helvetica"/>
+          <w:color w:val="000000"/>
+          <w:sz w:val="21"/>
+          <w:szCs w:val="21"/>
+        </w:rPr>
+        <w:t>2</w:t>
+      </w:r>
+      <w:r>
+        <w:rPr>
+          <w:rFonts w:ascii="Helvetica" w:hAnsi="Helvetica" w:cs="Helvetica"/>
+          <w:color w:val="000000"/>
+          <w:sz w:val="21"/>
+          <w:szCs w:val="21"/>
+        </w:rPr>
+        <w:t>个连续的</w:t>
+      </w:r>
+      <w:r>
+        <w:rPr>
+          <w:rFonts w:ascii="Helvetica" w:hAnsi="Helvetica" w:cs="Helvetica"/>
+          <w:color w:val="000000"/>
+          <w:sz w:val="21"/>
+          <w:szCs w:val="21"/>
+        </w:rPr>
+        <w:t>3*3 conv</w:t>
+      </w:r>
+      <w:r>
+        <w:rPr>
+          <w:rFonts w:ascii="Helvetica" w:hAnsi="Helvetica" w:cs="Helvetica"/>
+          <w:color w:val="000000"/>
+          <w:sz w:val="21"/>
+          <w:szCs w:val="21"/>
+        </w:rPr>
+        <w:t>替代</w:t>
+      </w:r>
+      <w:r>
+        <w:rPr>
+          <w:rFonts w:ascii="Helvetica" w:hAnsi="Helvetica" w:cs="Helvetica"/>
+          <w:color w:val="000000"/>
+          <w:sz w:val="21"/>
+          <w:szCs w:val="21"/>
+        </w:rPr>
+        <w:t>inception</w:t>
+      </w:r>
+      <w:r>
+        <w:rPr>
+          <w:rFonts w:ascii="Helvetica" w:hAnsi="Helvetica" w:cs="Helvetica"/>
+          <w:color w:val="000000"/>
+          <w:sz w:val="21"/>
+          <w:szCs w:val="21"/>
+        </w:rPr>
+        <w:t>模块中的</w:t>
+      </w:r>
+      <w:r>
+        <w:rPr>
+          <w:rFonts w:ascii="Helvetica" w:hAnsi="Helvetica" w:cs="Helvetica"/>
+          <w:color w:val="000000"/>
+          <w:sz w:val="21"/>
+          <w:szCs w:val="21"/>
+        </w:rPr>
+        <w:t>5*5</w:t>
+      </w:r>
+      <w:r>
+        <w:rPr>
+          <w:rFonts w:ascii="Helvetica" w:hAnsi="Helvetica" w:cs="Helvetica"/>
+          <w:color w:val="000000"/>
+          <w:sz w:val="21"/>
+          <w:szCs w:val="21"/>
+        </w:rPr>
+        <w:t>，从而实现网络深度的增加，</w:t>
       </w:r>
     </w:p>
     <w:p>
@@ -1517,128 +2208,108 @@
         <w:spacing w:before="150" w:beforeAutospacing="0" w:after="150" w:afterAutospacing="0"/>
         <w:rPr>
           <w:rFonts w:ascii="Helvetica" w:hAnsi="Helvetica" w:cs="Helvetica"/>
-          <w:color w:val="000000"/>
-          <w:sz w:val="21"/>
-          <w:szCs w:val="21"/>
-        </w:rPr>
-      </w:pPr>
-      <w:r>
-        <w:rPr>
-          <w:rFonts w:ascii="Helvetica" w:hAnsi="Helvetica" w:cs="Helvetica"/>
-          <w:color w:val="000000"/>
-          <w:sz w:val="21"/>
-          <w:szCs w:val="21"/>
-        </w:rPr>
-        <w:t>(1)</w:t>
-      </w:r>
-      <w:r>
-        <w:rPr>
-          <w:rFonts w:ascii="Helvetica" w:hAnsi="Helvetica" w:cs="Helvetica"/>
-          <w:color w:val="000000"/>
-          <w:sz w:val="21"/>
-          <w:szCs w:val="21"/>
-        </w:rPr>
-        <w:t>加入了</w:t>
-      </w:r>
-      <w:r>
-        <w:rPr>
-          <w:rFonts w:ascii="Helvetica" w:hAnsi="Helvetica" w:cs="Helvetica"/>
-          <w:color w:val="000000"/>
-          <w:sz w:val="21"/>
-          <w:szCs w:val="21"/>
-        </w:rPr>
-        <w:t>BN</w:t>
-      </w:r>
-      <w:r>
-        <w:rPr>
-          <w:rFonts w:ascii="Helvetica" w:hAnsi="Helvetica" w:cs="Helvetica"/>
-          <w:color w:val="000000"/>
-          <w:sz w:val="21"/>
-          <w:szCs w:val="21"/>
-        </w:rPr>
-        <w:t>层，减少了</w:t>
-      </w:r>
-      <w:r>
-        <w:rPr>
-          <w:rFonts w:ascii="Helvetica" w:hAnsi="Helvetica" w:cs="Helvetica"/>
-          <w:color w:val="000000"/>
-          <w:sz w:val="21"/>
-          <w:szCs w:val="21"/>
-        </w:rPr>
-        <w:t>InternalCovariate Shift</w:t>
-      </w:r>
-      <w:r>
-        <w:rPr>
-          <w:rFonts w:ascii="Helvetica" w:hAnsi="Helvetica" w:cs="Helvetica"/>
-          <w:color w:val="000000"/>
-          <w:sz w:val="21"/>
-          <w:szCs w:val="21"/>
-        </w:rPr>
-        <w:t>（内部</w:t>
-      </w:r>
-      <w:r>
-        <w:rPr>
-          <w:rFonts w:ascii="Helvetica" w:hAnsi="Helvetica" w:cs="Helvetica"/>
-          <w:color w:val="000000"/>
-          <w:sz w:val="21"/>
-          <w:szCs w:val="21"/>
-        </w:rPr>
-        <w:t>neuron</w:t>
-      </w:r>
-      <w:r>
-        <w:rPr>
-          <w:rFonts w:ascii="Helvetica" w:hAnsi="Helvetica" w:cs="Helvetica"/>
-          <w:color w:val="000000"/>
-          <w:sz w:val="21"/>
-          <w:szCs w:val="21"/>
-        </w:rPr>
-        <w:t>的数据分布发生变化），使每一层的输出都规范化到一个</w:t>
-      </w:r>
-      <w:r>
-        <w:rPr>
-          <w:rFonts w:ascii="Helvetica" w:hAnsi="Helvetica" w:cs="Helvetica"/>
-          <w:color w:val="000000"/>
-          <w:sz w:val="21"/>
-          <w:szCs w:val="21"/>
-        </w:rPr>
-        <w:t>N(0, 1)</w:t>
-      </w:r>
-      <w:r>
-        <w:rPr>
-          <w:rFonts w:ascii="Helvetica" w:hAnsi="Helvetica" w:cs="Helvetica"/>
-          <w:color w:val="000000"/>
-          <w:sz w:val="21"/>
-          <w:szCs w:val="21"/>
-        </w:rPr>
-        <w:t>的高斯，从而增加了模型的鲁棒性，可以以更大的</w:t>
-      </w:r>
-      <w:r>
-        <w:rPr>
-          <w:rFonts w:ascii="Helvetica" w:hAnsi="Helvetica" w:cs="Helvetica"/>
-          <w:color w:val="000000"/>
-          <w:sz w:val="21"/>
-          <w:szCs w:val="21"/>
-        </w:rPr>
-        <w:lastRenderedPageBreak/>
-        <w:t>学习速率训练，收敛更快，初始化操作更加随意，同时作为一种正则化技术，可以减少</w:t>
-      </w:r>
-      <w:r>
-        <w:rPr>
-          <w:rFonts w:ascii="Helvetica" w:hAnsi="Helvetica" w:cs="Helvetica"/>
-          <w:color w:val="000000"/>
-          <w:sz w:val="21"/>
-          <w:szCs w:val="21"/>
-        </w:rPr>
-        <w:t>dropout</w:t>
-      </w:r>
-      <w:r>
-        <w:rPr>
-          <w:rFonts w:ascii="Helvetica" w:hAnsi="Helvetica" w:cs="Helvetica"/>
-          <w:color w:val="000000"/>
-          <w:sz w:val="21"/>
-          <w:szCs w:val="21"/>
-        </w:rPr>
-        <w:t>层的使用。</w:t>
+          <w:b/>
+          <w:color w:val="000000"/>
+          <w:sz w:val="21"/>
+          <w:szCs w:val="21"/>
+        </w:rPr>
+      </w:pPr>
+      <w:r>
+        <w:rPr>
+          <w:rFonts w:ascii="Helvetica" w:hAnsi="Helvetica" w:cs="Helvetica"/>
+          <w:b/>
+          <w:color w:val="000000"/>
+          <w:sz w:val="21"/>
+          <w:szCs w:val="21"/>
+        </w:rPr>
+        <w:t>网络参数减少</w:t>
+      </w:r>
+      <w:r>
+        <w:rPr>
+          <w:rFonts w:ascii="Helvetica" w:hAnsi="Helvetica" w:cs="Helvetica"/>
+          <w:b/>
+          <w:color w:val="000000"/>
+          <w:sz w:val="21"/>
+          <w:szCs w:val="21"/>
+        </w:rPr>
+        <w:t xml:space="preserve">: </w:t>
+      </w:r>
+    </w:p>
+    <w:p>
+      <w:pPr>
+        <w:pStyle w:val="a5"/>
+        <w:numPr>
+          <w:ilvl w:val="0"/>
+          <w:numId w:val="3"/>
+        </w:numPr>
+        <w:spacing w:before="150" w:beforeAutospacing="0" w:after="150" w:afterAutospacing="0"/>
+        <w:rPr>
+          <w:rFonts w:ascii="Helvetica" w:hAnsi="Helvetica" w:cs="Helvetica"/>
+          <w:color w:val="000000"/>
+          <w:sz w:val="21"/>
+          <w:szCs w:val="21"/>
+        </w:rPr>
+      </w:pPr>
+      <w:r>
+        <w:rPr>
+          <w:rFonts w:ascii="Helvetica" w:hAnsi="Helvetica" w:cs="Helvetica"/>
+          <w:color w:val="000000"/>
+          <w:sz w:val="21"/>
+          <w:szCs w:val="21"/>
+        </w:rPr>
+        <w:t>5x5xchn</w:t>
+      </w:r>
+      <w:r>
+        <w:rPr>
+          <w:rFonts w:ascii="Helvetica" w:hAnsi="Helvetica" w:cs="Helvetica"/>
+          <w:color w:val="000000"/>
+          <w:sz w:val="21"/>
+          <w:szCs w:val="21"/>
+        </w:rPr>
+        <w:t>个参数</w:t>
+      </w:r>
+      <w:r>
+        <w:rPr>
+          <w:rFonts w:ascii="Helvetica" w:hAnsi="Helvetica" w:cs="Helvetica"/>
+          <w:color w:val="000000"/>
+          <w:sz w:val="21"/>
+          <w:szCs w:val="21"/>
+        </w:rPr>
+        <w:t>.</w:t>
+      </w:r>
+    </w:p>
+    <w:p>
+      <w:pPr>
+        <w:pStyle w:val="a5"/>
+        <w:numPr>
+          <w:ilvl w:val="0"/>
+          <w:numId w:val="3"/>
+        </w:numPr>
+        <w:spacing w:before="150" w:beforeAutospacing="0" w:after="150" w:afterAutospacing="0"/>
+        <w:rPr>
+          <w:rFonts w:ascii="Helvetica" w:hAnsi="Helvetica" w:cs="Helvetica"/>
+          <w:color w:val="000000"/>
+          <w:sz w:val="21"/>
+          <w:szCs w:val="21"/>
+        </w:rPr>
+      </w:pPr>
+      <w:r>
+        <w:rPr>
+          <w:rFonts w:ascii="Helvetica" w:hAnsi="Helvetica" w:cs="Helvetica"/>
+          <w:color w:val="000000"/>
+          <w:sz w:val="21"/>
+          <w:szCs w:val="21"/>
+        </w:rPr>
+        <w:t xml:space="preserve">2x(3x3xchn) </w:t>
+      </w:r>
+      <w:r>
+        <w:rPr>
+          <w:rFonts w:ascii="Helvetica" w:hAnsi="Helvetica" w:cs="Helvetica"/>
+          <w:color w:val="000000"/>
+          <w:sz w:val="21"/>
+          <w:szCs w:val="21"/>
+        </w:rPr>
+        <w:t>个参数</w:t>
       </w:r>
     </w:p>
     <w:p>
@@ -1659,161 +2330,38 @@
           <w:sz w:val="21"/>
           <w:szCs w:val="21"/>
         </w:rPr>
-        <w:t>(2)</w:t>
-      </w:r>
-      <w:r>
-        <w:rPr>
-          <w:rFonts w:ascii="Helvetica" w:hAnsi="Helvetica" w:cs="Helvetica"/>
-          <w:color w:val="000000"/>
-          <w:sz w:val="21"/>
-          <w:szCs w:val="21"/>
-        </w:rPr>
-        <w:t>用</w:t>
-      </w:r>
-      <w:r>
-        <w:rPr>
-          <w:rFonts w:ascii="Helvetica" w:hAnsi="Helvetica" w:cs="Helvetica"/>
-          <w:color w:val="000000"/>
-          <w:sz w:val="21"/>
-          <w:szCs w:val="21"/>
-        </w:rPr>
-        <w:t>2</w:t>
-      </w:r>
-      <w:r>
-        <w:rPr>
-          <w:rFonts w:ascii="Helvetica" w:hAnsi="Helvetica" w:cs="Helvetica"/>
-          <w:color w:val="000000"/>
-          <w:sz w:val="21"/>
-          <w:szCs w:val="21"/>
-        </w:rPr>
-        <w:t>个连续的</w:t>
-      </w:r>
-      <w:r>
-        <w:rPr>
-          <w:rFonts w:ascii="Helvetica" w:hAnsi="Helvetica" w:cs="Helvetica"/>
-          <w:color w:val="000000"/>
-          <w:sz w:val="21"/>
-          <w:szCs w:val="21"/>
-        </w:rPr>
-        <w:t>3*3 conv</w:t>
-      </w:r>
-      <w:r>
-        <w:rPr>
-          <w:rFonts w:ascii="Helvetica" w:hAnsi="Helvetica" w:cs="Helvetica"/>
-          <w:color w:val="000000"/>
-          <w:sz w:val="21"/>
-          <w:szCs w:val="21"/>
-        </w:rPr>
-        <w:t>替代</w:t>
-      </w:r>
-      <w:r>
-        <w:rPr>
-          <w:rFonts w:ascii="Helvetica" w:hAnsi="Helvetica" w:cs="Helvetica"/>
-          <w:color w:val="000000"/>
-          <w:sz w:val="21"/>
-          <w:szCs w:val="21"/>
-        </w:rPr>
-        <w:t>inception</w:t>
-      </w:r>
-      <w:r>
-        <w:rPr>
-          <w:rFonts w:ascii="Helvetica" w:hAnsi="Helvetica" w:cs="Helvetica"/>
-          <w:color w:val="000000"/>
-          <w:sz w:val="21"/>
-          <w:szCs w:val="21"/>
-        </w:rPr>
-        <w:t>模块中的</w:t>
-      </w:r>
-      <w:r>
-        <w:rPr>
-          <w:rFonts w:ascii="Helvetica" w:hAnsi="Helvetica" w:cs="Helvetica"/>
-          <w:color w:val="000000"/>
-          <w:sz w:val="21"/>
-          <w:szCs w:val="21"/>
-        </w:rPr>
-        <w:t>5*5</w:t>
-      </w:r>
-      <w:r>
-        <w:rPr>
-          <w:rFonts w:ascii="Helvetica" w:hAnsi="Helvetica" w:cs="Helvetica"/>
-          <w:color w:val="000000"/>
-          <w:sz w:val="21"/>
-          <w:szCs w:val="21"/>
-        </w:rPr>
-        <w:t>，从而实现网络深度的增加，网络整体深度增加了</w:t>
-      </w:r>
-      <w:r>
-        <w:rPr>
-          <w:rFonts w:ascii="Helvetica" w:hAnsi="Helvetica" w:cs="Helvetica"/>
-          <w:color w:val="000000"/>
-          <w:sz w:val="21"/>
-          <w:szCs w:val="21"/>
-        </w:rPr>
-        <w:t>9</w:t>
-      </w:r>
-      <w:r>
-        <w:rPr>
-          <w:rFonts w:ascii="Helvetica" w:hAnsi="Helvetica" w:cs="Helvetica"/>
-          <w:color w:val="000000"/>
-          <w:sz w:val="21"/>
-          <w:szCs w:val="21"/>
-        </w:rPr>
-        <w:t>层，缺点就是增加了</w:t>
-      </w:r>
-      <w:r>
-        <w:rPr>
-          <w:rFonts w:ascii="Helvetica" w:hAnsi="Helvetica" w:cs="Helvetica"/>
-          <w:color w:val="000000"/>
-          <w:sz w:val="21"/>
-          <w:szCs w:val="21"/>
-        </w:rPr>
-        <w:t>25%</w:t>
-      </w:r>
-      <w:r>
-        <w:rPr>
-          <w:rFonts w:ascii="Helvetica" w:hAnsi="Helvetica" w:cs="Helvetica"/>
-          <w:color w:val="000000"/>
-          <w:sz w:val="21"/>
-          <w:szCs w:val="21"/>
-        </w:rPr>
-        <w:t>的</w:t>
-      </w:r>
-      <w:r>
-        <w:rPr>
-          <w:rFonts w:ascii="Helvetica" w:hAnsi="Helvetica" w:cs="Helvetica"/>
-          <w:color w:val="000000"/>
-          <w:sz w:val="21"/>
-          <w:szCs w:val="21"/>
-        </w:rPr>
-        <w:t>weights</w:t>
-      </w:r>
-      <w:r>
-        <w:rPr>
-          <w:rFonts w:ascii="Helvetica" w:hAnsi="Helvetica" w:cs="Helvetica"/>
-          <w:color w:val="000000"/>
-          <w:sz w:val="21"/>
-          <w:szCs w:val="21"/>
-        </w:rPr>
-        <w:t>和</w:t>
-      </w:r>
-      <w:r>
-        <w:rPr>
-          <w:rFonts w:ascii="Helvetica" w:hAnsi="Helvetica" w:cs="Helvetica"/>
-          <w:color w:val="000000"/>
-          <w:sz w:val="21"/>
-          <w:szCs w:val="21"/>
-        </w:rPr>
-        <w:t>30%</w:t>
-      </w:r>
-      <w:r>
-        <w:rPr>
-          <w:rFonts w:ascii="Helvetica" w:hAnsi="Helvetica" w:cs="Helvetica"/>
-          <w:color w:val="000000"/>
-          <w:sz w:val="21"/>
-          <w:szCs w:val="21"/>
-        </w:rPr>
-        <w:t>的计算消耗。</w:t>
-      </w:r>
+        <w:t>减少了</w:t>
+      </w:r>
+      <w:r>
+        <w:rPr>
+          <w:rFonts w:ascii="Helvetica" w:hAnsi="Helvetica" w:cs="Helvetica"/>
+          <w:color w:val="000000"/>
+          <w:sz w:val="21"/>
+          <w:szCs w:val="21"/>
+        </w:rPr>
+        <w:t xml:space="preserve">(1 – 18/25) = </w:t>
+      </w:r>
+      <w:r>
+        <w:rPr>
+          <w:rFonts w:ascii="Helvetica" w:hAnsi="Helvetica" w:cs="Helvetica"/>
+          <w:color w:val="000000"/>
+          <w:sz w:val="21"/>
+          <w:szCs w:val="21"/>
+        </w:rPr>
+        <w:t>28%</w:t>
+      </w:r>
+    </w:p>
+    <w:p>
+      <w:pPr>
+        <w:pStyle w:val="a5"/>
+        <w:spacing w:before="150" w:beforeAutospacing="0" w:after="150" w:afterAutospacing="0"/>
+        <w:rPr>
+          <w:rFonts w:ascii="Helvetica" w:hAnsi="Helvetica" w:cs="Helvetica"/>
+          <w:color w:val="000000"/>
+          <w:sz w:val="21"/>
+          <w:szCs w:val="21"/>
+        </w:rPr>
+      </w:pPr>
       <w:r>
         <w:rPr>
           <w:rFonts w:ascii="Helvetica" w:hAnsi="Helvetica" w:cs="Helvetica"/>
@@ -1832,7 +2380,7 @@
           <w:szCs w:val="21"/>
         </w:rPr>
         <w:drawing>
-          <wp:inline distT="0" distB="0" distL="0" distR="0" wp14:anchorId="6B41B169" wp14:editId="523FEE72">
+          <wp:inline distT="0" distB="0" distL="0" distR="0" wp14:anchorId="56D5443C" wp14:editId="4EA7A20A">
             <wp:extent cx="5274310" cy="2386814"/>
             <wp:effectExtent l="0" t="0" r="2540" b="0"/>
             <wp:docPr id="1" name="图片 1" descr="https://img2018.cnblogs.com/blog/1674599/201905/1674599-20190507172613802-1202960280.png"/>
@@ -1849,7 +2397,7 @@
                     </pic:cNvPicPr>
                   </pic:nvPicPr>
                   <pic:blipFill>
-                    <a:blip r:embed="rId8">
+                    <a:blip r:embed="rId14">
                       <a:extLst>
                         <a:ext uri="{28A0092B-C50C-407E-A947-70E740481C1C}">
                           <a14:useLocalDpi xmlns:a14="http://schemas.microsoft.com/office/drawing/2010/main" val="0"/>
@@ -1880,13 +2428,1196 @@
           </wp:inline>
         </w:drawing>
       </w:r>
-      <w:bookmarkStart w:id="0" w:name="_GoBack"/>
-      <w:bookmarkEnd w:id="0"/>
-    </w:p>
-    <w:p>
-      <w:pPr>
-        <w:rPr>
-          <w:rFonts w:hint="eastAsia"/>
+    </w:p>
+    <w:p>
+      <w:pPr>
+        <w:pStyle w:val="3"/>
+      </w:pPr>
+      <w:r>
+        <w:rPr>
+          <w:rFonts w:hint="eastAsia"/>
+        </w:rPr>
+        <w:t>5x</w:t>
+      </w:r>
+      <w:r>
+        <w:t>5</w:t>
+      </w:r>
+      <w:r>
+        <w:t>替换成</w:t>
+      </w:r>
+      <w:r>
+        <w:rPr>
+          <w:rFonts w:hint="eastAsia"/>
+        </w:rPr>
+        <w:t>2</w:t>
+      </w:r>
+      <w:r>
+        <w:rPr>
+          <w:rFonts w:hint="eastAsia"/>
+        </w:rPr>
+        <w:t>个级联</w:t>
+      </w:r>
+      <w:r>
+        <w:rPr>
+          <w:rFonts w:hint="eastAsia"/>
+        </w:rPr>
+        <w:t>3x</w:t>
+      </w:r>
+      <w:r>
+        <w:t>3</w:t>
+      </w:r>
+      <w:r>
+        <w:t>在参数量和计算量上的影响</w:t>
+      </w:r>
+    </w:p>
+    <w:p>
+      <w:r>
+        <w:rPr>
+          <w:rFonts w:hint="eastAsia"/>
+        </w:rPr>
+        <w:t>大尺寸的卷积核可以带来更大的感受野，但也意味着更多的参数，比如</w:t>
+      </w:r>
+      <w:r>
+        <w:rPr>
+          <w:rFonts w:hint="eastAsia"/>
+        </w:rPr>
+        <w:t>5x5</w:t>
+      </w:r>
+      <w:r>
+        <w:rPr>
+          <w:rFonts w:hint="eastAsia"/>
+        </w:rPr>
+        <w:t>卷积核参数</w:t>
+      </w:r>
+      <w:r>
+        <w:rPr>
+          <w:rFonts w:hint="eastAsia"/>
+        </w:rPr>
+        <w:t>(</w:t>
+      </w:r>
+      <w:r>
+        <w:rPr>
+          <w:rFonts w:hint="eastAsia"/>
+        </w:rPr>
+        <w:t>仅考虑</w:t>
+      </w:r>
+      <w:r>
+        <w:rPr>
+          <w:rFonts w:hint="eastAsia"/>
+        </w:rPr>
+        <w:t>w</w:t>
+      </w:r>
+      <w:r>
+        <w:rPr>
+          <w:rFonts w:hint="eastAsia"/>
+        </w:rPr>
+        <w:t>不考虑</w:t>
+      </w:r>
+      <w:r>
+        <w:rPr>
+          <w:rFonts w:hint="eastAsia"/>
+        </w:rPr>
+        <w:t>b)</w:t>
+      </w:r>
+      <w:r>
+        <w:rPr>
+          <w:rFonts w:hint="eastAsia"/>
+        </w:rPr>
+        <w:t>是</w:t>
+      </w:r>
+      <w:r>
+        <w:rPr>
+          <w:rFonts w:hint="eastAsia"/>
+        </w:rPr>
+        <w:t>3x3</w:t>
+      </w:r>
+      <w:r>
+        <w:rPr>
+          <w:rFonts w:hint="eastAsia"/>
+        </w:rPr>
+        <w:t>卷积核的（</w:t>
+      </w:r>
+      <w:r>
+        <w:rPr>
+          <w:rFonts w:hint="eastAsia"/>
+        </w:rPr>
+        <w:t>5*5+1</w:t>
+      </w:r>
+      <w:r>
+        <w:rPr>
+          <w:rFonts w:hint="eastAsia"/>
+        </w:rPr>
+        <w:t>）</w:t>
+      </w:r>
+      <w:r>
+        <w:rPr>
+          <w:rFonts w:hint="eastAsia"/>
+        </w:rPr>
+        <w:t>/</w:t>
+      </w:r>
+      <w:r>
+        <w:rPr>
+          <w:rFonts w:hint="eastAsia"/>
+        </w:rPr>
+        <w:t>（</w:t>
+      </w:r>
+      <w:r>
+        <w:rPr>
+          <w:rFonts w:hint="eastAsia"/>
+        </w:rPr>
+        <w:t>3*3+1</w:t>
+      </w:r>
+      <w:r>
+        <w:rPr>
+          <w:rFonts w:hint="eastAsia"/>
+        </w:rPr>
+        <w:t>）</w:t>
+      </w:r>
+      <w:r>
+        <w:rPr>
+          <w:rFonts w:hint="eastAsia"/>
+        </w:rPr>
+        <w:t>=2.6</w:t>
+      </w:r>
+      <w:r>
+        <w:rPr>
+          <w:rFonts w:hint="eastAsia"/>
+        </w:rPr>
+        <w:t>倍。为此，《</w:t>
+      </w:r>
+      <w:r>
+        <w:rPr>
+          <w:rFonts w:hint="eastAsia"/>
+        </w:rPr>
+        <w:t>Rethinking the Inception Architecture for Computer Vision</w:t>
+      </w:r>
+      <w:r>
+        <w:rPr>
+          <w:rFonts w:hint="eastAsia"/>
+        </w:rPr>
+        <w:t>》的作者提出可以用</w:t>
+      </w:r>
+      <w:r>
+        <w:rPr>
+          <w:rFonts w:hint="eastAsia"/>
+        </w:rPr>
+        <w:t>2</w:t>
+      </w:r>
+      <w:r>
+        <w:rPr>
+          <w:rFonts w:hint="eastAsia"/>
+        </w:rPr>
+        <w:t>个连续的</w:t>
+      </w:r>
+      <w:r>
+        <w:rPr>
+          <w:rFonts w:hint="eastAsia"/>
+        </w:rPr>
+        <w:t>3x3</w:t>
+      </w:r>
+      <w:r>
+        <w:rPr>
+          <w:rFonts w:hint="eastAsia"/>
+        </w:rPr>
+        <w:t>卷积层</w:t>
+      </w:r>
+      <w:r>
+        <w:rPr>
+          <w:rFonts w:hint="eastAsia"/>
+        </w:rPr>
+        <w:t>(stride=1)</w:t>
+      </w:r>
+      <w:r>
+        <w:rPr>
+          <w:rFonts w:hint="eastAsia"/>
+        </w:rPr>
+        <w:t>组成的小网络来代替单个的</w:t>
+      </w:r>
+      <w:r>
+        <w:rPr>
+          <w:rFonts w:hint="eastAsia"/>
+        </w:rPr>
+        <w:t>5x5</w:t>
+      </w:r>
+      <w:r>
+        <w:rPr>
+          <w:rFonts w:hint="eastAsia"/>
+        </w:rPr>
+        <w:t>卷积层，</w:t>
+      </w:r>
+      <w:r>
+        <w:rPr>
+          <w:rFonts w:hint="eastAsia"/>
+        </w:rPr>
+        <w:t>(</w:t>
+      </w:r>
+      <w:r>
+        <w:rPr>
+          <w:rFonts w:hint="eastAsia"/>
+        </w:rPr>
+        <w:t>保持感受野范围的同时又减少了参数量</w:t>
+      </w:r>
+      <w:r>
+        <w:rPr>
+          <w:rFonts w:hint="eastAsia"/>
+        </w:rPr>
+        <w:t>)</w:t>
+      </w:r>
+      <w:r>
+        <w:rPr>
+          <w:rFonts w:hint="eastAsia"/>
+        </w:rPr>
+        <w:t>如下图：</w:t>
+      </w:r>
+    </w:p>
+    <w:p>
+      <w:pPr>
+        <w:rPr>
+          <w:rFonts w:hint="eastAsia"/>
+        </w:rPr>
+      </w:pPr>
+    </w:p>
+    <w:p>
+      <w:pPr>
+        <w:jc w:val="center"/>
+        <w:rPr>
+          <w:rFonts w:ascii="宋体" w:eastAsia="宋体" w:hAnsi="宋体" w:hint="eastAsia"/>
+          <w:sz w:val="24"/>
+          <w:szCs w:val="24"/>
+        </w:rPr>
+      </w:pPr>
+      <w:r>
+        <w:rPr>
+          <w:noProof/>
+        </w:rPr>
+        <w:lastRenderedPageBreak/>
+        <w:drawing>
+          <wp:inline distT="0" distB="0" distL="0" distR="0" wp14:anchorId="737C5414" wp14:editId="03B27D1A">
+            <wp:extent cx="4253865" cy="2989580"/>
+            <wp:effectExtent l="0" t="0" r="0" b="1270"/>
+            <wp:docPr id="14" name="图片 14" descr="https://pic4.zhimg.com/80/v2-114869f84a1057f4575042d3424b42e3_hd.jpg"/>
+            <wp:cNvGraphicFramePr>
+              <a:graphicFrameLocks xmlns:a="http://schemas.openxmlformats.org/drawingml/2006/main" noChangeAspect="1"/>
+            </wp:cNvGraphicFramePr>
+            <a:graphic xmlns:a="http://schemas.openxmlformats.org/drawingml/2006/main">
+              <a:graphicData uri="http://schemas.openxmlformats.org/drawingml/2006/picture">
+                <pic:pic xmlns:pic="http://schemas.openxmlformats.org/drawingml/2006/picture">
+                  <pic:nvPicPr>
+                    <pic:cNvPr id="0" name="Picture 45" descr="https://pic4.zhimg.com/80/v2-114869f84a1057f4575042d3424b42e3_hd.jpg"/>
+                    <pic:cNvPicPr>
+                      <a:picLocks noChangeAspect="1" noChangeArrowheads="1"/>
+                    </pic:cNvPicPr>
+                  </pic:nvPicPr>
+                  <pic:blipFill>
+                    <a:blip r:embed="rId15">
+                      <a:extLst>
+                        <a:ext uri="{28A0092B-C50C-407E-A947-70E740481C1C}">
+                          <a14:useLocalDpi xmlns:a14="http://schemas.microsoft.com/office/drawing/2010/main" val="0"/>
+                        </a:ext>
+                      </a:extLst>
+                    </a:blip>
+                    <a:srcRect/>
+                    <a:stretch>
+                      <a:fillRect/>
+                    </a:stretch>
+                  </pic:blipFill>
+                  <pic:spPr bwMode="auto">
+                    <a:xfrm>
+                      <a:off x="0" y="0"/>
+                      <a:ext cx="4253865" cy="2989580"/>
+                    </a:xfrm>
+                    <a:prstGeom prst="rect">
+                      <a:avLst/>
+                    </a:prstGeom>
+                    <a:noFill/>
+                    <a:ln>
+                      <a:noFill/>
+                    </a:ln>
+                  </pic:spPr>
+                </pic:pic>
+              </a:graphicData>
+            </a:graphic>
+          </wp:inline>
+        </w:drawing>
+      </w:r>
+      <w:r>
+        <w:rPr>
+          <w:rFonts w:ascii="微软雅黑" w:eastAsia="微软雅黑" w:hAnsi="微软雅黑" w:hint="eastAsia"/>
+          <w:color w:val="1A1A1A"/>
+          <w:sz w:val="27"/>
+          <w:szCs w:val="27"/>
+        </w:rPr>
+        <w:br/>
+      </w:r>
+      <w:r>
+        <w:rPr>
+          <w:rFonts w:ascii="微软雅黑" w:eastAsia="微软雅黑" w:hAnsi="微软雅黑" w:hint="eastAsia"/>
+          <w:color w:val="1A1A1A"/>
+          <w:sz w:val="27"/>
+          <w:szCs w:val="27"/>
+        </w:rPr>
+        <w:br/>
+      </w:r>
+    </w:p>
+    <w:p>
+      <w:pPr>
+        <w:pStyle w:val="4"/>
+      </w:pPr>
+      <w:r>
+        <w:rPr>
+          <w:rFonts w:hint="eastAsia"/>
+        </w:rPr>
+        <w:t>参数对比</w:t>
+      </w:r>
+    </w:p>
+    <w:p>
+      <w:pPr>
+        <w:rPr>
+          <w:rFonts w:ascii="宋体" w:eastAsia="宋体" w:hAnsi="宋体" w:hint="eastAsia"/>
+          <w:sz w:val="24"/>
+          <w:szCs w:val="24"/>
+        </w:rPr>
+      </w:pPr>
+      <w:r>
+        <w:rPr>
+          <w:noProof/>
+        </w:rPr>
+        <w:drawing>
+          <wp:inline distT="0" distB="0" distL="0" distR="0" wp14:anchorId="6C5EB6ED" wp14:editId="58F3DA81">
+            <wp:extent cx="5274310" cy="723522"/>
+            <wp:effectExtent l="0" t="0" r="2540" b="635"/>
+            <wp:docPr id="13" name="图片 13" descr="https://pic4.zhimg.com/80/v2-6a43caa809bfe704a2976b1acca48397_hd.png"/>
+            <wp:cNvGraphicFramePr>
+              <a:graphicFrameLocks xmlns:a="http://schemas.openxmlformats.org/drawingml/2006/main" noChangeAspect="1"/>
+            </wp:cNvGraphicFramePr>
+            <a:graphic xmlns:a="http://schemas.openxmlformats.org/drawingml/2006/main">
+              <a:graphicData uri="http://schemas.openxmlformats.org/drawingml/2006/picture">
+                <pic:pic xmlns:pic="http://schemas.openxmlformats.org/drawingml/2006/picture">
+                  <pic:nvPicPr>
+                    <pic:cNvPr id="0" name="Picture 46" descr="https://pic4.zhimg.com/80/v2-6a43caa809bfe704a2976b1acca48397_hd.png"/>
+                    <pic:cNvPicPr>
+                      <a:picLocks noChangeAspect="1" noChangeArrowheads="1"/>
+                    </pic:cNvPicPr>
+                  </pic:nvPicPr>
+                  <pic:blipFill>
+                    <a:blip r:embed="rId16">
+                      <a:extLst>
+                        <a:ext uri="{28A0092B-C50C-407E-A947-70E740481C1C}">
+                          <a14:useLocalDpi xmlns:a14="http://schemas.microsoft.com/office/drawing/2010/main" val="0"/>
+                        </a:ext>
+                      </a:extLst>
+                    </a:blip>
+                    <a:srcRect/>
+                    <a:stretch>
+                      <a:fillRect/>
+                    </a:stretch>
+                  </pic:blipFill>
+                  <pic:spPr bwMode="auto">
+                    <a:xfrm>
+                      <a:off x="0" y="0"/>
+                      <a:ext cx="5274310" cy="723522"/>
+                    </a:xfrm>
+                    <a:prstGeom prst="rect">
+                      <a:avLst/>
+                    </a:prstGeom>
+                    <a:noFill/>
+                    <a:ln>
+                      <a:noFill/>
+                    </a:ln>
+                  </pic:spPr>
+                </pic:pic>
+              </a:graphicData>
+            </a:graphic>
+          </wp:inline>
+        </w:drawing>
+      </w:r>
+    </w:p>
+    <w:p>
+      <w:pPr>
+        <w:pStyle w:val="a5"/>
+        <w:shd w:val="clear" w:color="auto" w:fill="FFFFFF"/>
+        <w:spacing w:before="336" w:beforeAutospacing="0" w:after="336" w:afterAutospacing="0"/>
+        <w:rPr>
+          <w:rFonts w:ascii="Helvetica" w:hAnsi="Helvetica" w:cs="Helvetica"/>
+          <w:color w:val="000000"/>
+          <w:sz w:val="21"/>
+          <w:szCs w:val="21"/>
+        </w:rPr>
+      </w:pPr>
+      <w:r>
+        <w:rPr>
+          <w:rFonts w:ascii="Helvetica" w:hAnsi="Helvetica" w:cs="Helvetica" w:hint="eastAsia"/>
+          <w:color w:val="000000"/>
+          <w:sz w:val="21"/>
+          <w:szCs w:val="21"/>
+        </w:rPr>
+        <w:t>由于参数个数仅与卷积核大小有关，所以</w:t>
+      </w:r>
+      <w:r>
+        <w:rPr>
+          <w:rFonts w:ascii="Helvetica" w:hAnsi="Helvetica" w:cs="Helvetica" w:hint="eastAsia"/>
+          <w:color w:val="000000"/>
+          <w:sz w:val="21"/>
+          <w:szCs w:val="21"/>
+        </w:rPr>
+        <w:t>3*3</w:t>
+      </w:r>
+      <w:r>
+        <w:rPr>
+          <w:rFonts w:ascii="Helvetica" w:hAnsi="Helvetica" w:cs="Helvetica" w:hint="eastAsia"/>
+          <w:color w:val="000000"/>
+          <w:sz w:val="21"/>
+          <w:szCs w:val="21"/>
+        </w:rPr>
+        <w:t>级联卷积核占优势。</w:t>
+      </w:r>
+    </w:p>
+    <w:p>
+      <w:pPr>
+        <w:pStyle w:val="4"/>
+        <w:rPr>
+          <w:rFonts w:hint="eastAsia"/>
+        </w:rPr>
+      </w:pPr>
+      <w:r>
+        <w:rPr>
+          <w:rFonts w:hint="eastAsia"/>
+        </w:rPr>
+        <w:t>计算量对比</w:t>
+      </w:r>
+    </w:p>
+    <w:p>
+      <w:pPr>
+        <w:pStyle w:val="a5"/>
+        <w:shd w:val="clear" w:color="auto" w:fill="FFFFFF"/>
+        <w:spacing w:before="336" w:beforeAutospacing="0" w:after="336" w:afterAutospacing="0"/>
+        <w:rPr>
+          <w:rFonts w:ascii="Helvetica" w:hAnsi="Helvetica" w:cs="Helvetica" w:hint="eastAsia"/>
+          <w:color w:val="000000"/>
+          <w:sz w:val="21"/>
+          <w:szCs w:val="21"/>
+        </w:rPr>
+      </w:pPr>
+      <w:r>
+        <w:rPr>
+          <w:rFonts w:ascii="Helvetica" w:hAnsi="Helvetica" w:cs="Helvetica" w:hint="eastAsia"/>
+          <w:color w:val="000000"/>
+          <w:sz w:val="21"/>
+          <w:szCs w:val="21"/>
+        </w:rPr>
+        <w:t>输入记为</w:t>
+      </w:r>
+      <w:r>
+        <w:rPr>
+          <w:rFonts w:ascii="Helvetica" w:hAnsi="Helvetica" w:cs="Helvetica" w:hint="eastAsia"/>
+          <w:color w:val="000000"/>
+          <w:sz w:val="21"/>
+          <w:szCs w:val="21"/>
+        </w:rPr>
+        <w:t>x</w:t>
+      </w:r>
+      <w:r>
+        <w:rPr>
+          <w:rFonts w:ascii="Helvetica" w:hAnsi="Helvetica" w:cs="Helvetica" w:hint="eastAsia"/>
+          <w:color w:val="000000"/>
+          <w:sz w:val="21"/>
+          <w:szCs w:val="21"/>
+        </w:rPr>
+        <w:t>，为了方便讨论假设</w:t>
+      </w:r>
+      <w:r>
+        <w:rPr>
+          <w:rFonts w:ascii="Helvetica" w:hAnsi="Helvetica" w:cs="Helvetica" w:hint="eastAsia"/>
+          <w:color w:val="000000"/>
+          <w:sz w:val="21"/>
+          <w:szCs w:val="21"/>
+        </w:rPr>
+        <w:t>padding=0,stride=1</w:t>
+      </w:r>
+      <w:r>
+        <w:rPr>
+          <w:rFonts w:ascii="Helvetica" w:hAnsi="Helvetica" w:cs="Helvetica" w:hint="eastAsia"/>
+          <w:color w:val="000000"/>
+          <w:sz w:val="21"/>
+          <w:szCs w:val="21"/>
+        </w:rPr>
+        <w:t>。此时卷积计算公式</w:t>
+      </w:r>
+      <w:r>
+        <w:rPr>
+          <w:rFonts w:ascii="Helvetica" w:hAnsi="Helvetica" w:cs="Helvetica" w:hint="eastAsia"/>
+          <w:color w:val="000000"/>
+          <w:sz w:val="21"/>
+          <w:szCs w:val="21"/>
+        </w:rPr>
+        <w:t xml:space="preserve"> output =( input </w:t>
+      </w:r>
+      <w:r>
+        <w:rPr>
+          <w:rFonts w:ascii="Helvetica" w:hAnsi="Helvetica" w:cs="Helvetica" w:hint="eastAsia"/>
+          <w:color w:val="000000"/>
+          <w:sz w:val="21"/>
+          <w:szCs w:val="21"/>
+        </w:rPr>
+        <w:t>–</w:t>
+      </w:r>
+      <w:r>
+        <w:rPr>
+          <w:rFonts w:ascii="Helvetica" w:hAnsi="Helvetica" w:cs="Helvetica" w:hint="eastAsia"/>
+          <w:color w:val="000000"/>
+          <w:sz w:val="21"/>
+          <w:szCs w:val="21"/>
+        </w:rPr>
+        <w:t xml:space="preserve"> kernel + 2padding) / stride + 1</w:t>
+      </w:r>
+      <w:r>
+        <w:rPr>
+          <w:rFonts w:ascii="Helvetica" w:hAnsi="Helvetica" w:cs="Helvetica" w:hint="eastAsia"/>
+          <w:color w:val="000000"/>
+          <w:sz w:val="21"/>
+          <w:szCs w:val="21"/>
+        </w:rPr>
+        <w:t>简化为</w:t>
+      </w:r>
+      <w:r>
+        <w:rPr>
+          <w:rFonts w:ascii="Helvetica" w:hAnsi="Helvetica" w:cs="Helvetica" w:hint="eastAsia"/>
+          <w:color w:val="000000"/>
+          <w:sz w:val="21"/>
+          <w:szCs w:val="21"/>
+        </w:rPr>
+        <w:t xml:space="preserve">output = input </w:t>
+      </w:r>
+      <w:r>
+        <w:rPr>
+          <w:rFonts w:ascii="Helvetica" w:hAnsi="Helvetica" w:cs="Helvetica" w:hint="eastAsia"/>
+          <w:color w:val="000000"/>
+          <w:sz w:val="21"/>
+          <w:szCs w:val="21"/>
+        </w:rPr>
+        <w:t>–</w:t>
+      </w:r>
+      <w:r>
+        <w:rPr>
+          <w:rFonts w:ascii="Helvetica" w:hAnsi="Helvetica" w:cs="Helvetica" w:hint="eastAsia"/>
+          <w:color w:val="000000"/>
+          <w:sz w:val="21"/>
+          <w:szCs w:val="21"/>
+        </w:rPr>
+        <w:t xml:space="preserve"> kernel + 1</w:t>
+      </w:r>
+      <w:r>
+        <w:rPr>
+          <w:rFonts w:ascii="Helvetica" w:hAnsi="Helvetica" w:cs="Helvetica" w:hint="eastAsia"/>
+          <w:color w:val="000000"/>
+          <w:sz w:val="21"/>
+          <w:szCs w:val="21"/>
+        </w:rPr>
+        <w:t>。</w:t>
+      </w:r>
+    </w:p>
+    <w:p>
+      <w:pPr>
+        <w:widowControl/>
+        <w:numPr>
+          <w:ilvl w:val="0"/>
+          <w:numId w:val="4"/>
+        </w:numPr>
+        <w:shd w:val="clear" w:color="auto" w:fill="FFFFFF"/>
+        <w:spacing w:before="100" w:beforeAutospacing="1" w:after="100" w:afterAutospacing="1"/>
+        <w:ind w:left="0"/>
+        <w:jc w:val="left"/>
+        <w:rPr>
+          <w:rFonts w:ascii="Helvetica" w:eastAsia="宋体" w:hAnsi="Helvetica" w:cs="Helvetica" w:hint="eastAsia"/>
+          <w:color w:val="000000"/>
+          <w:kern w:val="0"/>
+          <w:szCs w:val="21"/>
+        </w:rPr>
+      </w:pPr>
+      <w:r>
+        <w:rPr>
+          <w:rFonts w:ascii="Helvetica" w:eastAsia="宋体" w:hAnsi="Helvetica" w:cs="Helvetica" w:hint="eastAsia"/>
+          <w:color w:val="000000"/>
+          <w:kern w:val="0"/>
+          <w:szCs w:val="21"/>
+        </w:rPr>
+        <w:t>5*5</w:t>
+      </w:r>
+      <w:r>
+        <w:rPr>
+          <w:rFonts w:ascii="Helvetica" w:eastAsia="宋体" w:hAnsi="Helvetica" w:cs="Helvetica" w:hint="eastAsia"/>
+          <w:color w:val="000000"/>
+          <w:kern w:val="0"/>
+          <w:szCs w:val="21"/>
+        </w:rPr>
+        <w:t>卷积：有</w:t>
+      </w:r>
+      <w:r>
+        <w:rPr>
+          <w:rFonts w:ascii="Helvetica" w:eastAsia="宋体" w:hAnsi="Helvetica" w:cs="Helvetica" w:hint="eastAsia"/>
+          <w:color w:val="000000"/>
+          <w:kern w:val="0"/>
+          <w:szCs w:val="21"/>
+        </w:rPr>
+        <w:t>(x-5+1)* (x-5+1)</w:t>
+      </w:r>
+      <w:r>
+        <w:rPr>
+          <w:rFonts w:ascii="Helvetica" w:eastAsia="宋体" w:hAnsi="Helvetica" w:cs="Helvetica" w:hint="eastAsia"/>
+          <w:color w:val="000000"/>
+          <w:kern w:val="0"/>
+          <w:szCs w:val="21"/>
+        </w:rPr>
+        <w:t>个输出点，每个输出点对应</w:t>
+      </w:r>
+      <w:r>
+        <w:rPr>
+          <w:rFonts w:ascii="Helvetica" w:eastAsia="宋体" w:hAnsi="Helvetica" w:cs="Helvetica" w:hint="eastAsia"/>
+          <w:color w:val="000000"/>
+          <w:kern w:val="0"/>
+          <w:szCs w:val="21"/>
+        </w:rPr>
+        <w:t>5*5</w:t>
+      </w:r>
+      <w:r>
+        <w:rPr>
+          <w:rFonts w:ascii="Helvetica" w:eastAsia="宋体" w:hAnsi="Helvetica" w:cs="Helvetica" w:hint="eastAsia"/>
+          <w:color w:val="000000"/>
+          <w:kern w:val="0"/>
+          <w:szCs w:val="21"/>
+        </w:rPr>
+        <w:t>次乘法和</w:t>
+      </w:r>
+      <w:r>
+        <w:rPr>
+          <w:rFonts w:ascii="Helvetica" w:eastAsia="宋体" w:hAnsi="Helvetica" w:cs="Helvetica" w:hint="eastAsia"/>
+          <w:color w:val="000000"/>
+          <w:kern w:val="0"/>
+          <w:szCs w:val="21"/>
+        </w:rPr>
+        <w:t>5*5</w:t>
+      </w:r>
+      <w:r>
+        <w:rPr>
+          <w:rFonts w:ascii="Helvetica" w:eastAsia="宋体" w:hAnsi="Helvetica" w:cs="Helvetica" w:hint="eastAsia"/>
+          <w:color w:val="000000"/>
+          <w:kern w:val="0"/>
+          <w:szCs w:val="21"/>
+        </w:rPr>
+        <w:t>次加法（</w:t>
+      </w:r>
+      <w:r>
+        <w:rPr>
+          <w:rFonts w:ascii="Helvetica" w:eastAsia="宋体" w:hAnsi="Helvetica" w:cs="Helvetica" w:hint="eastAsia"/>
+          <w:color w:val="000000"/>
+          <w:kern w:val="0"/>
+          <w:szCs w:val="21"/>
+        </w:rPr>
+        <w:t>5*5</w:t>
+      </w:r>
+      <w:r>
+        <w:rPr>
+          <w:rFonts w:ascii="Helvetica" w:eastAsia="宋体" w:hAnsi="Helvetica" w:cs="Helvetica" w:hint="eastAsia"/>
+          <w:color w:val="000000"/>
+          <w:kern w:val="0"/>
+          <w:szCs w:val="21"/>
+        </w:rPr>
+        <w:t>次乘法的结果求和再加上</w:t>
+      </w:r>
+      <w:r>
+        <w:rPr>
+          <w:rFonts w:ascii="Helvetica" w:eastAsia="宋体" w:hAnsi="Helvetica" w:cs="Helvetica" w:hint="eastAsia"/>
+          <w:color w:val="000000"/>
+          <w:kern w:val="0"/>
+          <w:szCs w:val="21"/>
+        </w:rPr>
+        <w:t>b</w:t>
+      </w:r>
+      <w:r>
+        <w:rPr>
+          <w:rFonts w:ascii="Helvetica" w:eastAsia="宋体" w:hAnsi="Helvetica" w:cs="Helvetica" w:hint="eastAsia"/>
+          <w:color w:val="000000"/>
+          <w:kern w:val="0"/>
+          <w:szCs w:val="21"/>
+        </w:rPr>
+        <w:t>，一共</w:t>
+      </w:r>
+      <w:r>
+        <w:rPr>
+          <w:rFonts w:ascii="Helvetica" w:eastAsia="宋体" w:hAnsi="Helvetica" w:cs="Helvetica" w:hint="eastAsia"/>
+          <w:color w:val="000000"/>
+          <w:kern w:val="0"/>
+          <w:szCs w:val="21"/>
+        </w:rPr>
+        <w:t>5*5+1</w:t>
+      </w:r>
+      <w:r>
+        <w:rPr>
+          <w:rFonts w:ascii="Helvetica" w:eastAsia="宋体" w:hAnsi="Helvetica" w:cs="Helvetica" w:hint="eastAsia"/>
+          <w:color w:val="000000"/>
+          <w:kern w:val="0"/>
+          <w:szCs w:val="21"/>
+        </w:rPr>
+        <w:t>个数相加，所以需要</w:t>
+      </w:r>
+      <w:r>
+        <w:rPr>
+          <w:rFonts w:ascii="Helvetica" w:eastAsia="宋体" w:hAnsi="Helvetica" w:cs="Helvetica" w:hint="eastAsia"/>
+          <w:color w:val="000000"/>
+          <w:kern w:val="0"/>
+          <w:szCs w:val="21"/>
+        </w:rPr>
+        <w:t>5*5</w:t>
+      </w:r>
+      <w:r>
+        <w:rPr>
+          <w:rFonts w:ascii="Helvetica" w:eastAsia="宋体" w:hAnsi="Helvetica" w:cs="Helvetica" w:hint="eastAsia"/>
+          <w:color w:val="000000"/>
+          <w:kern w:val="0"/>
+          <w:szCs w:val="21"/>
+        </w:rPr>
+        <w:t>次加法）</w:t>
+      </w:r>
+    </w:p>
+    <w:p>
+      <w:pPr>
+        <w:widowControl/>
+        <w:numPr>
+          <w:ilvl w:val="0"/>
+          <w:numId w:val="4"/>
+        </w:numPr>
+        <w:shd w:val="clear" w:color="auto" w:fill="FFFFFF"/>
+        <w:spacing w:before="100" w:beforeAutospacing="1" w:after="100" w:afterAutospacing="1"/>
+        <w:ind w:left="0"/>
+        <w:jc w:val="left"/>
+        <w:rPr>
+          <w:rFonts w:ascii="Helvetica" w:eastAsia="宋体" w:hAnsi="Helvetica" w:cs="Helvetica" w:hint="eastAsia"/>
+          <w:color w:val="000000"/>
+          <w:kern w:val="0"/>
+          <w:szCs w:val="21"/>
+        </w:rPr>
+      </w:pPr>
+      <w:r>
+        <w:rPr>
+          <w:rFonts w:ascii="Helvetica" w:eastAsia="宋体" w:hAnsi="Helvetica" w:cs="Helvetica" w:hint="eastAsia"/>
+          <w:color w:val="000000"/>
+          <w:kern w:val="0"/>
+          <w:szCs w:val="21"/>
+        </w:rPr>
+        <w:t>3*3</w:t>
+      </w:r>
+      <w:r>
+        <w:rPr>
+          <w:rFonts w:ascii="Helvetica" w:eastAsia="宋体" w:hAnsi="Helvetica" w:cs="Helvetica" w:hint="eastAsia"/>
+          <w:color w:val="000000"/>
+          <w:kern w:val="0"/>
+          <w:szCs w:val="21"/>
+        </w:rPr>
+        <w:t>卷积：第一个</w:t>
+      </w:r>
+      <w:r>
+        <w:rPr>
+          <w:rFonts w:ascii="Helvetica" w:eastAsia="宋体" w:hAnsi="Helvetica" w:cs="Helvetica" w:hint="eastAsia"/>
+          <w:color w:val="000000"/>
+          <w:kern w:val="0"/>
+          <w:szCs w:val="21"/>
+        </w:rPr>
+        <w:t>3*3</w:t>
+      </w:r>
+      <w:r>
+        <w:rPr>
+          <w:rFonts w:ascii="Helvetica" w:eastAsia="宋体" w:hAnsi="Helvetica" w:cs="Helvetica" w:hint="eastAsia"/>
+          <w:color w:val="000000"/>
+          <w:kern w:val="0"/>
+          <w:szCs w:val="21"/>
+        </w:rPr>
+        <w:t>卷积有</w:t>
+      </w:r>
+      <w:r>
+        <w:rPr>
+          <w:rFonts w:ascii="Helvetica" w:eastAsia="宋体" w:hAnsi="Helvetica" w:cs="Helvetica" w:hint="eastAsia"/>
+          <w:color w:val="000000"/>
+          <w:kern w:val="0"/>
+          <w:szCs w:val="21"/>
+        </w:rPr>
+        <w:t>(x-3+1)*(x-3+1)</w:t>
+      </w:r>
+      <w:r>
+        <w:rPr>
+          <w:rFonts w:ascii="Helvetica" w:eastAsia="宋体" w:hAnsi="Helvetica" w:cs="Helvetica" w:hint="eastAsia"/>
+          <w:color w:val="000000"/>
+          <w:kern w:val="0"/>
+          <w:szCs w:val="21"/>
+        </w:rPr>
+        <w:t>个输出点，每个输出点对应</w:t>
+      </w:r>
+      <w:r>
+        <w:rPr>
+          <w:rFonts w:ascii="Helvetica" w:eastAsia="宋体" w:hAnsi="Helvetica" w:cs="Helvetica" w:hint="eastAsia"/>
+          <w:color w:val="000000"/>
+          <w:kern w:val="0"/>
+          <w:szCs w:val="21"/>
+        </w:rPr>
+        <w:t>3*3</w:t>
+      </w:r>
+      <w:r>
+        <w:rPr>
+          <w:rFonts w:ascii="Helvetica" w:eastAsia="宋体" w:hAnsi="Helvetica" w:cs="Helvetica" w:hint="eastAsia"/>
+          <w:color w:val="000000"/>
+          <w:kern w:val="0"/>
+          <w:szCs w:val="21"/>
+        </w:rPr>
+        <w:t>次乘法和</w:t>
+      </w:r>
+      <w:r>
+        <w:rPr>
+          <w:rFonts w:ascii="Helvetica" w:eastAsia="宋体" w:hAnsi="Helvetica" w:cs="Helvetica" w:hint="eastAsia"/>
+          <w:color w:val="000000"/>
+          <w:kern w:val="0"/>
+          <w:szCs w:val="21"/>
+        </w:rPr>
+        <w:t>3*3</w:t>
+      </w:r>
+      <w:r>
+        <w:rPr>
+          <w:rFonts w:ascii="Helvetica" w:eastAsia="宋体" w:hAnsi="Helvetica" w:cs="Helvetica" w:hint="eastAsia"/>
+          <w:color w:val="000000"/>
+          <w:kern w:val="0"/>
+          <w:szCs w:val="21"/>
+        </w:rPr>
+        <w:t>次加法，第二个</w:t>
+      </w:r>
+      <w:r>
+        <w:rPr>
+          <w:rFonts w:ascii="Helvetica" w:eastAsia="宋体" w:hAnsi="Helvetica" w:cs="Helvetica" w:hint="eastAsia"/>
+          <w:color w:val="000000"/>
+          <w:kern w:val="0"/>
+          <w:szCs w:val="21"/>
+        </w:rPr>
+        <w:t>3*3</w:t>
+      </w:r>
+      <w:r>
+        <w:rPr>
+          <w:rFonts w:ascii="Helvetica" w:eastAsia="宋体" w:hAnsi="Helvetica" w:cs="Helvetica" w:hint="eastAsia"/>
+          <w:color w:val="000000"/>
+          <w:kern w:val="0"/>
+          <w:szCs w:val="21"/>
+        </w:rPr>
+        <w:t>卷积的输入是</w:t>
+      </w:r>
+      <w:r>
+        <w:rPr>
+          <w:rFonts w:ascii="Helvetica" w:eastAsia="宋体" w:hAnsi="Helvetica" w:cs="Helvetica" w:hint="eastAsia"/>
+          <w:color w:val="000000"/>
+          <w:kern w:val="0"/>
+          <w:szCs w:val="21"/>
+        </w:rPr>
+        <w:t>(x-3+1)*(x-3+1)</w:t>
+      </w:r>
+      <w:r>
+        <w:rPr>
+          <w:rFonts w:ascii="Helvetica" w:eastAsia="宋体" w:hAnsi="Helvetica" w:cs="Helvetica" w:hint="eastAsia"/>
+          <w:color w:val="000000"/>
+          <w:kern w:val="0"/>
+          <w:szCs w:val="21"/>
+        </w:rPr>
+        <w:t>，在其上做卷积有</w:t>
+      </w:r>
+      <w:r>
+        <w:rPr>
+          <w:rFonts w:ascii="Helvetica" w:eastAsia="宋体" w:hAnsi="Helvetica" w:cs="Helvetica" w:hint="eastAsia"/>
+          <w:color w:val="000000"/>
+          <w:kern w:val="0"/>
+          <w:szCs w:val="21"/>
+        </w:rPr>
+        <w:t>(x-3+1 -3+1)* (x-3+1 -3+1)</w:t>
+      </w:r>
+      <w:r>
+        <w:rPr>
+          <w:rFonts w:ascii="Helvetica" w:eastAsia="宋体" w:hAnsi="Helvetica" w:cs="Helvetica" w:hint="eastAsia"/>
+          <w:color w:val="000000"/>
+          <w:kern w:val="0"/>
+          <w:szCs w:val="21"/>
+        </w:rPr>
+        <w:t>个输出点，每个输出点对应</w:t>
+      </w:r>
+      <w:r>
+        <w:rPr>
+          <w:rFonts w:ascii="Helvetica" w:eastAsia="宋体" w:hAnsi="Helvetica" w:cs="Helvetica" w:hint="eastAsia"/>
+          <w:color w:val="000000"/>
+          <w:kern w:val="0"/>
+          <w:szCs w:val="21"/>
+        </w:rPr>
+        <w:t>3*3</w:t>
+      </w:r>
+      <w:r>
+        <w:rPr>
+          <w:rFonts w:ascii="Helvetica" w:eastAsia="宋体" w:hAnsi="Helvetica" w:cs="Helvetica" w:hint="eastAsia"/>
+          <w:color w:val="000000"/>
+          <w:kern w:val="0"/>
+          <w:szCs w:val="21"/>
+        </w:rPr>
+        <w:t>次乘法和</w:t>
+      </w:r>
+      <w:r>
+        <w:rPr>
+          <w:rFonts w:ascii="Helvetica" w:eastAsia="宋体" w:hAnsi="Helvetica" w:cs="Helvetica" w:hint="eastAsia"/>
+          <w:color w:val="000000"/>
+          <w:kern w:val="0"/>
+          <w:szCs w:val="21"/>
+        </w:rPr>
+        <w:t>3*3</w:t>
+      </w:r>
+      <w:r>
+        <w:rPr>
+          <w:rFonts w:ascii="Helvetica" w:eastAsia="宋体" w:hAnsi="Helvetica" w:cs="Helvetica" w:hint="eastAsia"/>
+          <w:color w:val="000000"/>
+          <w:kern w:val="0"/>
+          <w:szCs w:val="21"/>
+        </w:rPr>
+        <w:t>次加分。</w:t>
+      </w:r>
+    </w:p>
+    <w:p>
+      <w:pPr>
+        <w:rPr>
+          <w:rFonts w:ascii="宋体" w:eastAsia="宋体" w:hAnsi="宋体" w:hint="eastAsia"/>
+          <w:sz w:val="24"/>
+          <w:szCs w:val="24"/>
+        </w:rPr>
+      </w:pPr>
+      <w:r>
+        <w:rPr>
+          <w:rFonts w:ascii="微软雅黑" w:eastAsia="微软雅黑" w:hAnsi="微软雅黑" w:hint="eastAsia"/>
+          <w:color w:val="1A1A1A"/>
+          <w:sz w:val="27"/>
+          <w:szCs w:val="27"/>
+        </w:rPr>
+        <w:br/>
+      </w:r>
+      <w:r>
+        <w:rPr>
+          <w:noProof/>
+        </w:rPr>
+        <w:lastRenderedPageBreak/>
+        <w:drawing>
+          <wp:inline distT="0" distB="0" distL="0" distR="0" wp14:anchorId="17017CF7" wp14:editId="1CF9F94D">
+            <wp:extent cx="5274310" cy="1100575"/>
+            <wp:effectExtent l="0" t="0" r="2540" b="4445"/>
+            <wp:docPr id="12" name="图片 12" descr="https://pic3.zhimg.com/80/v2-394a4d33be96507080cfe5b3311a81b2_hd.png"/>
+            <wp:cNvGraphicFramePr>
+              <a:graphicFrameLocks xmlns:a="http://schemas.openxmlformats.org/drawingml/2006/main" noChangeAspect="1"/>
+            </wp:cNvGraphicFramePr>
+            <a:graphic xmlns:a="http://schemas.openxmlformats.org/drawingml/2006/main">
+              <a:graphicData uri="http://schemas.openxmlformats.org/drawingml/2006/picture">
+                <pic:pic xmlns:pic="http://schemas.openxmlformats.org/drawingml/2006/picture">
+                  <pic:nvPicPr>
+                    <pic:cNvPr id="0" name="Picture 47" descr="https://pic3.zhimg.com/80/v2-394a4d33be96507080cfe5b3311a81b2_hd.png"/>
+                    <pic:cNvPicPr>
+                      <a:picLocks noChangeAspect="1" noChangeArrowheads="1"/>
+                    </pic:cNvPicPr>
+                  </pic:nvPicPr>
+                  <pic:blipFill>
+                    <a:blip r:embed="rId17">
+                      <a:extLst>
+                        <a:ext uri="{28A0092B-C50C-407E-A947-70E740481C1C}">
+                          <a14:useLocalDpi xmlns:a14="http://schemas.microsoft.com/office/drawing/2010/main" val="0"/>
+                        </a:ext>
+                      </a:extLst>
+                    </a:blip>
+                    <a:srcRect/>
+                    <a:stretch>
+                      <a:fillRect/>
+                    </a:stretch>
+                  </pic:blipFill>
+                  <pic:spPr bwMode="auto">
+                    <a:xfrm>
+                      <a:off x="0" y="0"/>
+                      <a:ext cx="5274310" cy="1100575"/>
+                    </a:xfrm>
+                    <a:prstGeom prst="rect">
+                      <a:avLst/>
+                    </a:prstGeom>
+                    <a:noFill/>
+                    <a:ln>
+                      <a:noFill/>
+                    </a:ln>
+                  </pic:spPr>
+                </pic:pic>
+              </a:graphicData>
+            </a:graphic>
+          </wp:inline>
+        </w:drawing>
+      </w:r>
+      <w:r>
+        <w:rPr>
+          <w:noProof/>
+        </w:rPr>
+        <w:drawing>
+          <wp:inline distT="0" distB="0" distL="0" distR="0" wp14:anchorId="163073DE" wp14:editId="38A1AE0D">
+            <wp:extent cx="5274310" cy="4311802"/>
+            <wp:effectExtent l="0" t="0" r="2540" b="0"/>
+            <wp:docPr id="11" name="图片 11" descr="https://pic3.zhimg.com/80/v2-e06fec36c2d85b47a63f83e2e976a8d6_hd.png"/>
+            <wp:cNvGraphicFramePr>
+              <a:graphicFrameLocks xmlns:a="http://schemas.openxmlformats.org/drawingml/2006/main" noChangeAspect="1"/>
+            </wp:cNvGraphicFramePr>
+            <a:graphic xmlns:a="http://schemas.openxmlformats.org/drawingml/2006/main">
+              <a:graphicData uri="http://schemas.openxmlformats.org/drawingml/2006/picture">
+                <pic:pic xmlns:pic="http://schemas.openxmlformats.org/drawingml/2006/picture">
+                  <pic:nvPicPr>
+                    <pic:cNvPr id="0" name="Picture 48" descr="https://pic3.zhimg.com/80/v2-e06fec36c2d85b47a63f83e2e976a8d6_hd.png"/>
+                    <pic:cNvPicPr>
+                      <a:picLocks noChangeAspect="1" noChangeArrowheads="1"/>
+                    </pic:cNvPicPr>
+                  </pic:nvPicPr>
+                  <pic:blipFill>
+                    <a:blip r:embed="rId18">
+                      <a:extLst>
+                        <a:ext uri="{28A0092B-C50C-407E-A947-70E740481C1C}">
+                          <a14:useLocalDpi xmlns:a14="http://schemas.microsoft.com/office/drawing/2010/main" val="0"/>
+                        </a:ext>
+                      </a:extLst>
+                    </a:blip>
+                    <a:srcRect/>
+                    <a:stretch>
+                      <a:fillRect/>
+                    </a:stretch>
+                  </pic:blipFill>
+                  <pic:spPr bwMode="auto">
+                    <a:xfrm>
+                      <a:off x="0" y="0"/>
+                      <a:ext cx="5274310" cy="4311802"/>
+                    </a:xfrm>
+                    <a:prstGeom prst="rect">
+                      <a:avLst/>
+                    </a:prstGeom>
+                    <a:noFill/>
+                    <a:ln>
+                      <a:noFill/>
+                    </a:ln>
+                  </pic:spPr>
+                </pic:pic>
+              </a:graphicData>
+            </a:graphic>
+          </wp:inline>
+        </w:drawing>
+      </w:r>
+      <w:r>
+        <w:rPr>
+          <w:rFonts w:ascii="微软雅黑" w:eastAsia="微软雅黑" w:hAnsi="微软雅黑" w:hint="eastAsia"/>
+          <w:color w:val="1A1A1A"/>
+          <w:sz w:val="27"/>
+          <w:szCs w:val="27"/>
+        </w:rPr>
+        <w:br/>
+      </w:r>
+    </w:p>
+    <w:p>
+      <w:pPr>
+        <w:pStyle w:val="a5"/>
+        <w:shd w:val="clear" w:color="auto" w:fill="FFFFFF"/>
+        <w:spacing w:before="336" w:beforeAutospacing="0" w:after="0" w:afterAutospacing="0"/>
+        <w:rPr>
+          <w:rFonts w:ascii="Helvetica" w:hAnsi="Helvetica" w:cs="Helvetica"/>
+          <w:color w:val="000000"/>
+          <w:sz w:val="21"/>
+          <w:szCs w:val="21"/>
+        </w:rPr>
+      </w:pPr>
+      <w:r>
+        <w:rPr>
+          <w:rFonts w:ascii="Helvetica" w:hAnsi="Helvetica" w:cs="Helvetica" w:hint="eastAsia"/>
+          <w:color w:val="000000"/>
+          <w:sz w:val="21"/>
+          <w:szCs w:val="21"/>
+        </w:rPr>
+        <w:t>总的来说当</w:t>
+      </w:r>
+      <w:r>
+        <w:rPr>
+          <w:rFonts w:ascii="Helvetica" w:hAnsi="Helvetica" w:cs="Helvetica" w:hint="eastAsia"/>
+          <w:b/>
+          <w:color w:val="000000"/>
+          <w:sz w:val="21"/>
+          <w:szCs w:val="21"/>
+        </w:rPr>
+        <w:t xml:space="preserve">x&lt;22/7 </w:t>
+      </w:r>
+      <w:r>
+        <w:rPr>
+          <w:rFonts w:ascii="Helvetica" w:hAnsi="Helvetica" w:cs="Helvetica" w:hint="eastAsia"/>
+          <w:b/>
+          <w:color w:val="000000"/>
+          <w:sz w:val="21"/>
+          <w:szCs w:val="21"/>
+        </w:rPr>
+        <w:t>或者</w:t>
+      </w:r>
+      <w:r>
+        <w:rPr>
+          <w:rFonts w:ascii="Helvetica" w:hAnsi="Helvetica" w:cs="Helvetica" w:hint="eastAsia"/>
+          <w:b/>
+          <w:color w:val="000000"/>
+          <w:sz w:val="21"/>
+          <w:szCs w:val="21"/>
+        </w:rPr>
+        <w:t>10&lt;x</w:t>
+      </w:r>
+      <w:r>
+        <w:rPr>
+          <w:rFonts w:ascii="Helvetica" w:hAnsi="Helvetica" w:cs="Helvetica" w:hint="eastAsia"/>
+          <w:color w:val="000000"/>
+          <w:sz w:val="21"/>
+          <w:szCs w:val="21"/>
+        </w:rPr>
+        <w:t xml:space="preserve"> </w:t>
+      </w:r>
+      <w:r>
+        <w:rPr>
+          <w:rFonts w:ascii="Helvetica" w:hAnsi="Helvetica" w:cs="Helvetica" w:hint="eastAsia"/>
+          <w:color w:val="000000"/>
+          <w:sz w:val="21"/>
+          <w:szCs w:val="21"/>
+        </w:rPr>
+        <w:t>，两个</w:t>
+      </w:r>
+      <w:r>
+        <w:rPr>
+          <w:rFonts w:ascii="Helvetica" w:hAnsi="Helvetica" w:cs="Helvetica" w:hint="eastAsia"/>
+          <w:color w:val="000000"/>
+          <w:sz w:val="21"/>
+          <w:szCs w:val="21"/>
+        </w:rPr>
+        <w:t>3*3</w:t>
+      </w:r>
+      <w:r>
+        <w:rPr>
+          <w:rFonts w:ascii="Helvetica" w:hAnsi="Helvetica" w:cs="Helvetica" w:hint="eastAsia"/>
+          <w:color w:val="000000"/>
+          <w:sz w:val="21"/>
+          <w:szCs w:val="21"/>
+        </w:rPr>
+        <w:t>的卷积核在参数个数和计算</w:t>
+      </w:r>
+      <w:bookmarkStart w:id="1" w:name="_GoBack"/>
+      <w:bookmarkEnd w:id="1"/>
+      <w:r>
+        <w:rPr>
+          <w:rFonts w:ascii="Helvetica" w:hAnsi="Helvetica" w:cs="Helvetica" w:hint="eastAsia"/>
+          <w:color w:val="000000"/>
+          <w:sz w:val="21"/>
+          <w:szCs w:val="21"/>
+        </w:rPr>
+        <w:t>量上都占优势。</w:t>
+      </w:r>
+    </w:p>
+    <w:p>
+      <w:pPr>
+        <w:rPr>
+          <w:rFonts w:ascii="Helvetica" w:eastAsia="宋体" w:hAnsi="Helvetica" w:cs="Helvetica" w:hint="eastAsia"/>
+          <w:color w:val="000000"/>
+          <w:kern w:val="0"/>
+          <w:szCs w:val="21"/>
         </w:rPr>
       </w:pPr>
     </w:p>
@@ -1900,6 +3631,82 @@
 </w:document>
 </file>
 
+<file path=word/comments.xml><?xml version="1.0" encoding="utf-8"?>
+<w:comments xmlns:wpc="http://schemas.microsoft.com/office/word/2010/wordprocessingCanvas" xmlns:mc="http://schemas.openxmlformats.org/markup-compatibility/2006" xmlns:o="urn:schemas-microsoft-com:office:office" xmlns:r="http://schemas.openxmlformats.org/officeDocument/2006/relationships" xmlns:m="http://schemas.openxmlformats.org/officeDocument/2006/math" xmlns:v="urn:schemas-microsoft-com:vml" xmlns:wp14="http://schemas.microsoft.com/office/word/2010/wordprocessingDrawing" xmlns:wp="http://schemas.openxmlformats.org/drawingml/2006/wordprocessingDrawing" xmlns:w10="urn:schemas-microsoft-com:office:word" xmlns:w="http://schemas.openxmlformats.org/wordprocessingml/2006/main" xmlns:w14="http://schemas.microsoft.com/office/word/2010/wordml" xmlns:w15="http://schemas.microsoft.com/office/word/2012/wordml" xmlns:wpg="http://schemas.microsoft.com/office/word/2010/wordprocessingGroup" xmlns:wpi="http://schemas.microsoft.com/office/word/2010/wordprocessingInk" xmlns:wne="http://schemas.microsoft.com/office/word/2006/wordml" xmlns:wps="http://schemas.microsoft.com/office/word/2010/wordprocessingShape" mc:Ignorable="w14 w15 wp14">
+  <w:comment w:id="0" w:author="诸葛 恪" w:date="2019-05-08T00:03:00Z" w:initials="诸葛">
+    <w:p>
+      <w:pPr>
+        <w:pStyle w:val="a5"/>
+        <w:shd w:val="clear" w:color="auto" w:fill="FFFFFF"/>
+        <w:spacing w:before="0" w:beforeAutospacing="0" w:after="240" w:afterAutospacing="0" w:line="390" w:lineRule="atLeast"/>
+        <w:rPr>
+          <w:rFonts w:ascii="微软雅黑" w:eastAsia="微软雅黑" w:hAnsi="微软雅黑"/>
+          <w:color w:val="4F4F4F"/>
+        </w:rPr>
+      </w:pPr>
+      <w:r>
+        <w:rPr>
+          <w:rStyle w:val="a8"/>
+        </w:rPr>
+        <w:annotationRef/>
+      </w:r>
+      <w:r>
+        <w:rPr>
+          <w:rFonts w:ascii="微软雅黑" w:eastAsia="微软雅黑" w:hAnsi="微软雅黑" w:hint="eastAsia"/>
+          <w:color w:val="4F4F4F"/>
+        </w:rPr>
+        <w:t>对于深度学习这种包含很多隐层的网络结构，在训练过程中，</w:t>
+      </w:r>
+      <w:r>
+        <w:rPr>
+          <w:rFonts w:ascii="微软雅黑" w:eastAsia="微软雅黑" w:hAnsi="微软雅黑" w:hint="eastAsia"/>
+          <w:b/>
+          <w:color w:val="4F4F4F"/>
+          <w:u w:val="single"/>
+        </w:rPr>
+        <w:t>因为各层参数老在变，所以每个隐层都会面临covariate shift的问题，也就是在训练过程中，隐层的输入分布老是变来变去</w:t>
+      </w:r>
+      <w:r>
+        <w:rPr>
+          <w:rFonts w:ascii="微软雅黑" w:eastAsia="微软雅黑" w:hAnsi="微软雅黑" w:hint="eastAsia"/>
+          <w:color w:val="4F4F4F"/>
+        </w:rPr>
+        <w:t>，这就是所谓的“Internal Covariate Shift”，Internal指的是深层网络的隐层，是发生在网络内部的事情，而不是covariate shift问题只发生在输入层。</w:t>
+      </w:r>
+    </w:p>
+    <w:p>
+      <w:pPr>
+        <w:pStyle w:val="a5"/>
+        <w:shd w:val="clear" w:color="auto" w:fill="FFFFFF"/>
+        <w:spacing w:before="0" w:beforeAutospacing="0" w:after="240" w:afterAutospacing="0" w:line="390" w:lineRule="atLeast"/>
+        <w:rPr>
+          <w:rFonts w:ascii="微软雅黑" w:eastAsia="微软雅黑" w:hAnsi="微软雅黑" w:hint="eastAsia"/>
+          <w:color w:val="4F4F4F"/>
+        </w:rPr>
+      </w:pPr>
+      <w:r>
+        <w:rPr>
+          <w:rFonts w:ascii="微软雅黑" w:eastAsia="微软雅黑" w:hAnsi="微软雅黑" w:hint="eastAsia"/>
+          <w:color w:val="4F4F4F"/>
+        </w:rPr>
+        <w:t>然后提出了BatchNorm的基本思想：能不能让每个隐层节点的激活输入分布固定下来呢？这样就避免了“Internal Covariate Shift”问题了。</w:t>
+      </w:r>
+    </w:p>
+    <w:p>
+      <w:pPr>
+        <w:pStyle w:val="a9"/>
+      </w:pPr>
+    </w:p>
+  </w:comment>
+</w:comments>
+</file>
+
+<file path=word/commentsExtended.xml><?xml version="1.0" encoding="utf-8"?>
+<w15:commentsEx xmlns:wpc="http://schemas.microsoft.com/office/word/2010/wordprocessingCanvas" xmlns:mc="http://schemas.openxmlformats.org/markup-compatibility/2006" xmlns:o="urn:schemas-microsoft-com:office:office" xmlns:r="http://schemas.openxmlformats.org/officeDocument/2006/relationships" xmlns:m="http://schemas.openxmlformats.org/officeDocument/2006/math" xmlns:v="urn:schemas-microsoft-com:vml" xmlns:wp14="http://schemas.microsoft.com/office/word/2010/wordprocessingDrawing" xmlns:wp="http://schemas.openxmlformats.org/drawingml/2006/wordprocessingDrawing" xmlns:w10="urn:schemas-microsoft-com:office:word" xmlns:w="http://schemas.openxmlformats.org/wordprocessingml/2006/main" xmlns:w14="http://schemas.microsoft.com/office/word/2010/wordml" xmlns:w15="http://schemas.microsoft.com/office/word/2012/wordml" xmlns:wpg="http://schemas.microsoft.com/office/word/2010/wordprocessingGroup" xmlns:wpi="http://schemas.microsoft.com/office/word/2010/wordprocessingInk" xmlns:wne="http://schemas.microsoft.com/office/word/2006/wordml" xmlns:wps="http://schemas.microsoft.com/office/word/2010/wordprocessingShape" mc:Ignorable="w14 w15 wp14">
+  <w15:commentEx w15:paraId="30F772B0" w15:done="0"/>
+</w15:commentsEx>
+</file>
+
 <file path=word/endnotes.xml><?xml version="1.0" encoding="utf-8"?>
 <w:endnotes xmlns:wpc="http://schemas.microsoft.com/office/word/2010/wordprocessingCanvas" xmlns:mc="http://schemas.openxmlformats.org/markup-compatibility/2006" xmlns:o="urn:schemas-microsoft-com:office:office" xmlns:r="http://schemas.openxmlformats.org/officeDocument/2006/relationships" xmlns:m="http://schemas.openxmlformats.org/officeDocument/2006/math" xmlns:v="urn:schemas-microsoft-com:vml" xmlns:wp14="http://schemas.microsoft.com/office/word/2010/wordprocessingDrawing" xmlns:wp="http://schemas.openxmlformats.org/drawingml/2006/wordprocessingDrawing" xmlns:w10="urn:schemas-microsoft-com:office:word" xmlns:w="http://schemas.openxmlformats.org/wordprocessingml/2006/main" xmlns:w14="http://schemas.microsoft.com/office/word/2010/wordml" xmlns:w15="http://schemas.microsoft.com/office/word/2012/wordml" xmlns:wpg="http://schemas.microsoft.com/office/word/2010/wordprocessingGroup" xmlns:wpi="http://schemas.microsoft.com/office/word/2010/wordprocessingInk" xmlns:wne="http://schemas.microsoft.com/office/word/2006/wordml" xmlns:wps="http://schemas.microsoft.com/office/word/2010/wordprocessingShape" mc:Ignorable="w14 w15 wp14">
   <w:endnote w:type="separator" w:id="-1">
@@ -1936,6 +3743,447 @@
     </w:p>
   </w:footnote>
 </w:footnotes>
+</file>
+
+<file path=word/numbering.xml><?xml version="1.0" encoding="utf-8"?>
+<w:numbering xmlns:wpc="http://schemas.microsoft.com/office/word/2010/wordprocessingCanvas" xmlns:mc="http://schemas.openxmlformats.org/markup-compatibility/2006" xmlns:o="urn:schemas-microsoft-com:office:office" xmlns:r="http://schemas.openxmlformats.org/officeDocument/2006/relationships" xmlns:m="http://schemas.openxmlformats.org/officeDocument/2006/math" xmlns:v="urn:schemas-microsoft-com:vml" xmlns:wp14="http://schemas.microsoft.com/office/word/2010/wordprocessingDrawing" xmlns:wp="http://schemas.openxmlformats.org/drawingml/2006/wordprocessingDrawing" xmlns:w10="urn:schemas-microsoft-com:office:word" xmlns:w="http://schemas.openxmlformats.org/wordprocessingml/2006/main" xmlns:w14="http://schemas.microsoft.com/office/word/2010/wordml" xmlns:w15="http://schemas.microsoft.com/office/word/2012/wordml" xmlns:wpg="http://schemas.microsoft.com/office/word/2010/wordprocessingGroup" xmlns:wpi="http://schemas.microsoft.com/office/word/2010/wordprocessingInk" xmlns:wne="http://schemas.microsoft.com/office/word/2006/wordml" xmlns:wps="http://schemas.microsoft.com/office/word/2010/wordprocessingShape" mc:Ignorable="w14 w15 wp14">
+  <w:abstractNum w:abstractNumId="0" w15:restartNumberingAfterBreak="0">
+    <w:nsid w:val="1DC67595"/>
+    <w:multiLevelType w:val="hybridMultilevel"/>
+    <w:tmpl w:val="85464BC6"/>
+    <w:lvl w:ilvl="0" w:tplc="7BD87CEA">
+      <w:start w:val="1"/>
+      <w:numFmt w:val="lowerLetter"/>
+      <w:lvlText w:val="%1)"/>
+      <w:lvlJc w:val="left"/>
+      <w:pPr>
+        <w:ind w:left="360" w:hanging="360"/>
+      </w:pPr>
+      <w:rPr>
+        <w:rFonts w:hint="default"/>
+      </w:rPr>
+    </w:lvl>
+    <w:lvl w:ilvl="1" w:tplc="04090019" w:tentative="1">
+      <w:start w:val="1"/>
+      <w:numFmt w:val="lowerLetter"/>
+      <w:lvlText w:val="%2)"/>
+      <w:lvlJc w:val="left"/>
+      <w:pPr>
+        <w:ind w:left="840" w:hanging="420"/>
+      </w:pPr>
+    </w:lvl>
+    <w:lvl w:ilvl="2" w:tplc="0409001B" w:tentative="1">
+      <w:start w:val="1"/>
+      <w:numFmt w:val="lowerRoman"/>
+      <w:lvlText w:val="%3."/>
+      <w:lvlJc w:val="right"/>
+      <w:pPr>
+        <w:ind w:left="1260" w:hanging="420"/>
+      </w:pPr>
+    </w:lvl>
+    <w:lvl w:ilvl="3" w:tplc="0409000F" w:tentative="1">
+      <w:start w:val="1"/>
+      <w:numFmt w:val="decimal"/>
+      <w:lvlText w:val="%4."/>
+      <w:lvlJc w:val="left"/>
+      <w:pPr>
+        <w:ind w:left="1680" w:hanging="420"/>
+      </w:pPr>
+    </w:lvl>
+    <w:lvl w:ilvl="4" w:tplc="04090019" w:tentative="1">
+      <w:start w:val="1"/>
+      <w:numFmt w:val="lowerLetter"/>
+      <w:lvlText w:val="%5)"/>
+      <w:lvlJc w:val="left"/>
+      <w:pPr>
+        <w:ind w:left="2100" w:hanging="420"/>
+      </w:pPr>
+    </w:lvl>
+    <w:lvl w:ilvl="5" w:tplc="0409001B" w:tentative="1">
+      <w:start w:val="1"/>
+      <w:numFmt w:val="lowerRoman"/>
+      <w:lvlText w:val="%6."/>
+      <w:lvlJc w:val="right"/>
+      <w:pPr>
+        <w:ind w:left="2520" w:hanging="420"/>
+      </w:pPr>
+    </w:lvl>
+    <w:lvl w:ilvl="6" w:tplc="0409000F" w:tentative="1">
+      <w:start w:val="1"/>
+      <w:numFmt w:val="decimal"/>
+      <w:lvlText w:val="%7."/>
+      <w:lvlJc w:val="left"/>
+      <w:pPr>
+        <w:ind w:left="2940" w:hanging="420"/>
+      </w:pPr>
+    </w:lvl>
+    <w:lvl w:ilvl="7" w:tplc="04090019" w:tentative="1">
+      <w:start w:val="1"/>
+      <w:numFmt w:val="lowerLetter"/>
+      <w:lvlText w:val="%8)"/>
+      <w:lvlJc w:val="left"/>
+      <w:pPr>
+        <w:ind w:left="3360" w:hanging="420"/>
+      </w:pPr>
+    </w:lvl>
+    <w:lvl w:ilvl="8" w:tplc="0409001B" w:tentative="1">
+      <w:start w:val="1"/>
+      <w:numFmt w:val="lowerRoman"/>
+      <w:lvlText w:val="%9."/>
+      <w:lvlJc w:val="right"/>
+      <w:pPr>
+        <w:ind w:left="3780" w:hanging="420"/>
+      </w:pPr>
+    </w:lvl>
+  </w:abstractNum>
+  <w:abstractNum w:abstractNumId="1" w15:restartNumberingAfterBreak="0">
+    <w:nsid w:val="619A0D94"/>
+    <w:multiLevelType w:val="hybridMultilevel"/>
+    <w:tmpl w:val="1298A1BA"/>
+    <w:lvl w:ilvl="0" w:tplc="B7ACCF24">
+      <w:start w:val="1"/>
+      <w:numFmt w:val="decimal"/>
+      <w:lvlText w:val="%1."/>
+      <w:lvlJc w:val="left"/>
+      <w:pPr>
+        <w:ind w:left="360" w:hanging="360"/>
+      </w:pPr>
+      <w:rPr>
+        <w:rFonts w:hint="default"/>
+      </w:rPr>
+    </w:lvl>
+    <w:lvl w:ilvl="1" w:tplc="04090019" w:tentative="1">
+      <w:start w:val="1"/>
+      <w:numFmt w:val="lowerLetter"/>
+      <w:lvlText w:val="%2)"/>
+      <w:lvlJc w:val="left"/>
+      <w:pPr>
+        <w:ind w:left="840" w:hanging="420"/>
+      </w:pPr>
+    </w:lvl>
+    <w:lvl w:ilvl="2" w:tplc="0409001B" w:tentative="1">
+      <w:start w:val="1"/>
+      <w:numFmt w:val="lowerRoman"/>
+      <w:lvlText w:val="%3."/>
+      <w:lvlJc w:val="right"/>
+      <w:pPr>
+        <w:ind w:left="1260" w:hanging="420"/>
+      </w:pPr>
+    </w:lvl>
+    <w:lvl w:ilvl="3" w:tplc="0409000F" w:tentative="1">
+      <w:start w:val="1"/>
+      <w:numFmt w:val="decimal"/>
+      <w:lvlText w:val="%4."/>
+      <w:lvlJc w:val="left"/>
+      <w:pPr>
+        <w:ind w:left="1680" w:hanging="420"/>
+      </w:pPr>
+    </w:lvl>
+    <w:lvl w:ilvl="4" w:tplc="04090019" w:tentative="1">
+      <w:start w:val="1"/>
+      <w:numFmt w:val="lowerLetter"/>
+      <w:lvlText w:val="%5)"/>
+      <w:lvlJc w:val="left"/>
+      <w:pPr>
+        <w:ind w:left="2100" w:hanging="420"/>
+      </w:pPr>
+    </w:lvl>
+    <w:lvl w:ilvl="5" w:tplc="0409001B" w:tentative="1">
+      <w:start w:val="1"/>
+      <w:numFmt w:val="lowerRoman"/>
+      <w:lvlText w:val="%6."/>
+      <w:lvlJc w:val="right"/>
+      <w:pPr>
+        <w:ind w:left="2520" w:hanging="420"/>
+      </w:pPr>
+    </w:lvl>
+    <w:lvl w:ilvl="6" w:tplc="0409000F" w:tentative="1">
+      <w:start w:val="1"/>
+      <w:numFmt w:val="decimal"/>
+      <w:lvlText w:val="%7."/>
+      <w:lvlJc w:val="left"/>
+      <w:pPr>
+        <w:ind w:left="2940" w:hanging="420"/>
+      </w:pPr>
+    </w:lvl>
+    <w:lvl w:ilvl="7" w:tplc="04090019" w:tentative="1">
+      <w:start w:val="1"/>
+      <w:numFmt w:val="lowerLetter"/>
+      <w:lvlText w:val="%8)"/>
+      <w:lvlJc w:val="left"/>
+      <w:pPr>
+        <w:ind w:left="3360" w:hanging="420"/>
+      </w:pPr>
+    </w:lvl>
+    <w:lvl w:ilvl="8" w:tplc="0409001B" w:tentative="1">
+      <w:start w:val="1"/>
+      <w:numFmt w:val="lowerRoman"/>
+      <w:lvlText w:val="%9."/>
+      <w:lvlJc w:val="right"/>
+      <w:pPr>
+        <w:ind w:left="3780" w:hanging="420"/>
+      </w:pPr>
+    </w:lvl>
+  </w:abstractNum>
+  <w:abstractNum w:abstractNumId="2" w15:restartNumberingAfterBreak="0">
+    <w:nsid w:val="6D354692"/>
+    <w:multiLevelType w:val="hybridMultilevel"/>
+    <w:tmpl w:val="2C901494"/>
+    <w:lvl w:ilvl="0" w:tplc="81F4DFF4">
+      <w:start w:val="1"/>
+      <w:numFmt w:val="lowerLetter"/>
+      <w:lvlText w:val="%1)"/>
+      <w:lvlJc w:val="left"/>
+      <w:pPr>
+        <w:ind w:left="720" w:hanging="360"/>
+      </w:pPr>
+      <w:rPr>
+        <w:rFonts w:hint="default"/>
+      </w:rPr>
+    </w:lvl>
+    <w:lvl w:ilvl="1" w:tplc="04090019" w:tentative="1">
+      <w:start w:val="1"/>
+      <w:numFmt w:val="lowerLetter"/>
+      <w:lvlText w:val="%2)"/>
+      <w:lvlJc w:val="left"/>
+      <w:pPr>
+        <w:ind w:left="1200" w:hanging="420"/>
+      </w:pPr>
+    </w:lvl>
+    <w:lvl w:ilvl="2" w:tplc="0409001B" w:tentative="1">
+      <w:start w:val="1"/>
+      <w:numFmt w:val="lowerRoman"/>
+      <w:lvlText w:val="%3."/>
+      <w:lvlJc w:val="right"/>
+      <w:pPr>
+        <w:ind w:left="1620" w:hanging="420"/>
+      </w:pPr>
+    </w:lvl>
+    <w:lvl w:ilvl="3" w:tplc="0409000F" w:tentative="1">
+      <w:start w:val="1"/>
+      <w:numFmt w:val="decimal"/>
+      <w:lvlText w:val="%4."/>
+      <w:lvlJc w:val="left"/>
+      <w:pPr>
+        <w:ind w:left="2040" w:hanging="420"/>
+      </w:pPr>
+    </w:lvl>
+    <w:lvl w:ilvl="4" w:tplc="04090019" w:tentative="1">
+      <w:start w:val="1"/>
+      <w:numFmt w:val="lowerLetter"/>
+      <w:lvlText w:val="%5)"/>
+      <w:lvlJc w:val="left"/>
+      <w:pPr>
+        <w:ind w:left="2460" w:hanging="420"/>
+      </w:pPr>
+    </w:lvl>
+    <w:lvl w:ilvl="5" w:tplc="0409001B" w:tentative="1">
+      <w:start w:val="1"/>
+      <w:numFmt w:val="lowerRoman"/>
+      <w:lvlText w:val="%6."/>
+      <w:lvlJc w:val="right"/>
+      <w:pPr>
+        <w:ind w:left="2880" w:hanging="420"/>
+      </w:pPr>
+    </w:lvl>
+    <w:lvl w:ilvl="6" w:tplc="0409000F" w:tentative="1">
+      <w:start w:val="1"/>
+      <w:numFmt w:val="decimal"/>
+      <w:lvlText w:val="%7."/>
+      <w:lvlJc w:val="left"/>
+      <w:pPr>
+        <w:ind w:left="3300" w:hanging="420"/>
+      </w:pPr>
+    </w:lvl>
+    <w:lvl w:ilvl="7" w:tplc="04090019" w:tentative="1">
+      <w:start w:val="1"/>
+      <w:numFmt w:val="lowerLetter"/>
+      <w:lvlText w:val="%8)"/>
+      <w:lvlJc w:val="left"/>
+      <w:pPr>
+        <w:ind w:left="3720" w:hanging="420"/>
+      </w:pPr>
+    </w:lvl>
+    <w:lvl w:ilvl="8" w:tplc="0409001B" w:tentative="1">
+      <w:start w:val="1"/>
+      <w:numFmt w:val="lowerRoman"/>
+      <w:lvlText w:val="%9."/>
+      <w:lvlJc w:val="right"/>
+      <w:pPr>
+        <w:ind w:left="4140" w:hanging="420"/>
+      </w:pPr>
+    </w:lvl>
+  </w:abstractNum>
+  <w:abstractNum w:abstractNumId="3" w15:restartNumberingAfterBreak="0">
+    <w:nsid w:val="71102FC4"/>
+    <w:multiLevelType w:val="multilevel"/>
+    <w:tmpl w:val="3B9C3BDE"/>
+    <w:lvl w:ilvl="0">
+      <w:start w:val="1"/>
+      <w:numFmt w:val="bullet"/>
+      <w:lvlText w:val=""/>
+      <w:lvlJc w:val="left"/>
+      <w:pPr>
+        <w:tabs>
+          <w:tab w:val="num" w:pos="720"/>
+        </w:tabs>
+        <w:ind w:left="720" w:hanging="360"/>
+      </w:pPr>
+      <w:rPr>
+        <w:rFonts w:ascii="Symbol" w:hAnsi="Symbol" w:hint="default"/>
+        <w:sz w:val="20"/>
+      </w:rPr>
+    </w:lvl>
+    <w:lvl w:ilvl="1" w:tentative="1">
+      <w:start w:val="1"/>
+      <w:numFmt w:val="bullet"/>
+      <w:lvlText w:val="o"/>
+      <w:lvlJc w:val="left"/>
+      <w:pPr>
+        <w:tabs>
+          <w:tab w:val="num" w:pos="1440"/>
+        </w:tabs>
+        <w:ind w:left="1440" w:hanging="360"/>
+      </w:pPr>
+      <w:rPr>
+        <w:rFonts w:ascii="Courier New" w:hAnsi="Courier New" w:hint="default"/>
+        <w:sz w:val="20"/>
+      </w:rPr>
+    </w:lvl>
+    <w:lvl w:ilvl="2" w:tentative="1">
+      <w:start w:val="1"/>
+      <w:numFmt w:val="bullet"/>
+      <w:lvlText w:val=""/>
+      <w:lvlJc w:val="left"/>
+      <w:pPr>
+        <w:tabs>
+          <w:tab w:val="num" w:pos="2160"/>
+        </w:tabs>
+        <w:ind w:left="2160" w:hanging="360"/>
+      </w:pPr>
+      <w:rPr>
+        <w:rFonts w:ascii="Wingdings" w:hAnsi="Wingdings" w:hint="default"/>
+        <w:sz w:val="20"/>
+      </w:rPr>
+    </w:lvl>
+    <w:lvl w:ilvl="3" w:tentative="1">
+      <w:start w:val="1"/>
+      <w:numFmt w:val="bullet"/>
+      <w:lvlText w:val=""/>
+      <w:lvlJc w:val="left"/>
+      <w:pPr>
+        <w:tabs>
+          <w:tab w:val="num" w:pos="2880"/>
+        </w:tabs>
+        <w:ind w:left="2880" w:hanging="360"/>
+      </w:pPr>
+      <w:rPr>
+        <w:rFonts w:ascii="Wingdings" w:hAnsi="Wingdings" w:hint="default"/>
+        <w:sz w:val="20"/>
+      </w:rPr>
+    </w:lvl>
+    <w:lvl w:ilvl="4" w:tentative="1">
+      <w:start w:val="1"/>
+      <w:numFmt w:val="bullet"/>
+      <w:lvlText w:val=""/>
+      <w:lvlJc w:val="left"/>
+      <w:pPr>
+        <w:tabs>
+          <w:tab w:val="num" w:pos="3600"/>
+        </w:tabs>
+        <w:ind w:left="3600" w:hanging="360"/>
+      </w:pPr>
+      <w:rPr>
+        <w:rFonts w:ascii="Wingdings" w:hAnsi="Wingdings" w:hint="default"/>
+        <w:sz w:val="20"/>
+      </w:rPr>
+    </w:lvl>
+    <w:lvl w:ilvl="5" w:tentative="1">
+      <w:start w:val="1"/>
+      <w:numFmt w:val="bullet"/>
+      <w:lvlText w:val=""/>
+      <w:lvlJc w:val="left"/>
+      <w:pPr>
+        <w:tabs>
+          <w:tab w:val="num" w:pos="4320"/>
+        </w:tabs>
+        <w:ind w:left="4320" w:hanging="360"/>
+      </w:pPr>
+      <w:rPr>
+        <w:rFonts w:ascii="Wingdings" w:hAnsi="Wingdings" w:hint="default"/>
+        <w:sz w:val="20"/>
+      </w:rPr>
+    </w:lvl>
+    <w:lvl w:ilvl="6" w:tentative="1">
+      <w:start w:val="1"/>
+      <w:numFmt w:val="bullet"/>
+      <w:lvlText w:val=""/>
+      <w:lvlJc w:val="left"/>
+      <w:pPr>
+        <w:tabs>
+          <w:tab w:val="num" w:pos="5040"/>
+        </w:tabs>
+        <w:ind w:left="5040" w:hanging="360"/>
+      </w:pPr>
+      <w:rPr>
+        <w:rFonts w:ascii="Wingdings" w:hAnsi="Wingdings" w:hint="default"/>
+        <w:sz w:val="20"/>
+      </w:rPr>
+    </w:lvl>
+    <w:lvl w:ilvl="7" w:tentative="1">
+      <w:start w:val="1"/>
+      <w:numFmt w:val="bullet"/>
+      <w:lvlText w:val=""/>
+      <w:lvlJc w:val="left"/>
+      <w:pPr>
+        <w:tabs>
+          <w:tab w:val="num" w:pos="5760"/>
+        </w:tabs>
+        <w:ind w:left="5760" w:hanging="360"/>
+      </w:pPr>
+      <w:rPr>
+        <w:rFonts w:ascii="Wingdings" w:hAnsi="Wingdings" w:hint="default"/>
+        <w:sz w:val="20"/>
+      </w:rPr>
+    </w:lvl>
+    <w:lvl w:ilvl="8" w:tentative="1">
+      <w:start w:val="1"/>
+      <w:numFmt w:val="bullet"/>
+      <w:lvlText w:val=""/>
+      <w:lvlJc w:val="left"/>
+      <w:pPr>
+        <w:tabs>
+          <w:tab w:val="num" w:pos="6480"/>
+        </w:tabs>
+        <w:ind w:left="6480" w:hanging="360"/>
+      </w:pPr>
+      <w:rPr>
+        <w:rFonts w:ascii="Wingdings" w:hAnsi="Wingdings" w:hint="default"/>
+        <w:sz w:val="20"/>
+      </w:rPr>
+    </w:lvl>
+  </w:abstractNum>
+  <w:num w:numId="1">
+    <w:abstractNumId w:val="1"/>
+  </w:num>
+  <w:num w:numId="2">
+    <w:abstractNumId w:val="2"/>
+  </w:num>
+  <w:num w:numId="3">
+    <w:abstractNumId w:val="0"/>
+  </w:num>
+  <w:num w:numId="4">
+    <w:abstractNumId w:val="3"/>
+  </w:num>
+</w:numbering>
+</file>
+
+<file path=word/people.xml><?xml version="1.0" encoding="utf-8"?>
+<w15:people xmlns:wpc="http://schemas.microsoft.com/office/word/2010/wordprocessingCanvas" xmlns:mc="http://schemas.openxmlformats.org/markup-compatibility/2006" xmlns:o="urn:schemas-microsoft-com:office:office" xmlns:r="http://schemas.openxmlformats.org/officeDocument/2006/relationships" xmlns:m="http://schemas.openxmlformats.org/officeDocument/2006/math" xmlns:v="urn:schemas-microsoft-com:vml" xmlns:wp14="http://schemas.microsoft.com/office/word/2010/wordprocessingDrawing" xmlns:wp="http://schemas.openxmlformats.org/drawingml/2006/wordprocessingDrawing" xmlns:w10="urn:schemas-microsoft-com:office:word" xmlns:w="http://schemas.openxmlformats.org/wordprocessingml/2006/main" xmlns:w14="http://schemas.microsoft.com/office/word/2010/wordml" xmlns:w15="http://schemas.microsoft.com/office/word/2012/wordml" xmlns:wpg="http://schemas.microsoft.com/office/word/2010/wordprocessingGroup" xmlns:wpi="http://schemas.microsoft.com/office/word/2010/wordprocessingInk" xmlns:wne="http://schemas.microsoft.com/office/word/2006/wordml" xmlns:wps="http://schemas.microsoft.com/office/word/2010/wordprocessingShape" mc:Ignorable="w14 w15 wp14">
+  <w15:person w15:author="诸葛 恪">
+    <w15:presenceInfo w15:providerId="Windows Live" w15:userId="32f98d23d7ec2e95"/>
+  </w15:person>
+</w15:people>
 </file>
 
 <file path=word/styles.xml><?xml version="1.0" encoding="utf-8"?>
@@ -2378,6 +4626,51 @@
       <w:szCs w:val="32"/>
     </w:rPr>
   </w:style>
+  <w:style w:type="paragraph" w:styleId="3">
+    <w:name w:val="heading 3"/>
+    <w:basedOn w:val="a"/>
+    <w:next w:val="a"/>
+    <w:link w:val="3Char"/>
+    <w:uiPriority w:val="9"/>
+    <w:unhideWhenUsed/>
+    <w:qFormat/>
+    <w:rsid w:val="004E3FD4"/>
+    <w:pPr>
+      <w:keepNext/>
+      <w:keepLines/>
+      <w:spacing w:before="260" w:after="260" w:line="416" w:lineRule="auto"/>
+      <w:outlineLvl w:val="2"/>
+    </w:pPr>
+    <w:rPr>
+      <w:b/>
+      <w:bCs/>
+      <w:sz w:val="32"/>
+      <w:szCs w:val="32"/>
+    </w:rPr>
+  </w:style>
+  <w:style w:type="paragraph" w:styleId="4">
+    <w:name w:val="heading 4"/>
+    <w:basedOn w:val="a"/>
+    <w:next w:val="a"/>
+    <w:link w:val="4Char"/>
+    <w:uiPriority w:val="9"/>
+    <w:unhideWhenUsed/>
+    <w:qFormat/>
+    <w:rsid w:val="002755A0"/>
+    <w:pPr>
+      <w:keepNext/>
+      <w:keepLines/>
+      <w:spacing w:before="280" w:after="290" w:line="376" w:lineRule="auto"/>
+      <w:outlineLvl w:val="3"/>
+    </w:pPr>
+    <w:rPr>
+      <w:rFonts w:asciiTheme="majorHAnsi" w:eastAsiaTheme="majorEastAsia" w:hAnsiTheme="majorHAnsi" w:cstheme="majorBidi"/>
+      <w:b/>
+      <w:bCs/>
+      <w:sz w:val="28"/>
+      <w:szCs w:val="28"/>
+    </w:rPr>
+  </w:style>
   <w:style w:type="character" w:default="1" w:styleId="a0">
     <w:name w:val="Default Paragraph Font"/>
     <w:uiPriority w:val="1"/>
@@ -2526,6 +4819,138 @@
     <w:rPr>
       <w:b/>
       <w:bCs/>
+    </w:rPr>
+  </w:style>
+  <w:style w:type="character" w:customStyle="1" w:styleId="3Char">
+    <w:name w:val="标题 3 Char"/>
+    <w:basedOn w:val="a0"/>
+    <w:link w:val="3"/>
+    <w:uiPriority w:val="9"/>
+    <w:rsid w:val="004E3FD4"/>
+    <w:rPr>
+      <w:b/>
+      <w:bCs/>
+      <w:sz w:val="32"/>
+      <w:szCs w:val="32"/>
+    </w:rPr>
+  </w:style>
+  <w:style w:type="paragraph" w:styleId="a7">
+    <w:name w:val="List Paragraph"/>
+    <w:basedOn w:val="a"/>
+    <w:uiPriority w:val="34"/>
+    <w:qFormat/>
+    <w:rsid w:val="00DC7D7F"/>
+    <w:pPr>
+      <w:ind w:firstLineChars="200" w:firstLine="420"/>
+    </w:pPr>
+  </w:style>
+  <w:style w:type="character" w:styleId="a8">
+    <w:name w:val="annotation reference"/>
+    <w:basedOn w:val="a0"/>
+    <w:uiPriority w:val="99"/>
+    <w:semiHidden/>
+    <w:unhideWhenUsed/>
+    <w:rsid w:val="0057232E"/>
+    <w:rPr>
+      <w:sz w:val="21"/>
+      <w:szCs w:val="21"/>
+    </w:rPr>
+  </w:style>
+  <w:style w:type="paragraph" w:styleId="a9">
+    <w:name w:val="annotation text"/>
+    <w:basedOn w:val="a"/>
+    <w:link w:val="Char1"/>
+    <w:uiPriority w:val="99"/>
+    <w:semiHidden/>
+    <w:unhideWhenUsed/>
+    <w:rsid w:val="0057232E"/>
+    <w:pPr>
+      <w:jc w:val="left"/>
+    </w:pPr>
+  </w:style>
+  <w:style w:type="character" w:customStyle="1" w:styleId="Char1">
+    <w:name w:val="批注文字 Char"/>
+    <w:basedOn w:val="a0"/>
+    <w:link w:val="a9"/>
+    <w:uiPriority w:val="99"/>
+    <w:semiHidden/>
+    <w:rsid w:val="0057232E"/>
+  </w:style>
+  <w:style w:type="paragraph" w:styleId="aa">
+    <w:name w:val="annotation subject"/>
+    <w:basedOn w:val="a9"/>
+    <w:next w:val="a9"/>
+    <w:link w:val="Char2"/>
+    <w:uiPriority w:val="99"/>
+    <w:semiHidden/>
+    <w:unhideWhenUsed/>
+    <w:rsid w:val="0057232E"/>
+    <w:rPr>
+      <w:b/>
+      <w:bCs/>
+    </w:rPr>
+  </w:style>
+  <w:style w:type="character" w:customStyle="1" w:styleId="Char2">
+    <w:name w:val="批注主题 Char"/>
+    <w:basedOn w:val="Char1"/>
+    <w:link w:val="aa"/>
+    <w:uiPriority w:val="99"/>
+    <w:semiHidden/>
+    <w:rsid w:val="0057232E"/>
+    <w:rPr>
+      <w:b/>
+      <w:bCs/>
+    </w:rPr>
+  </w:style>
+  <w:style w:type="paragraph" w:styleId="ab">
+    <w:name w:val="Balloon Text"/>
+    <w:basedOn w:val="a"/>
+    <w:link w:val="Char3"/>
+    <w:uiPriority w:val="99"/>
+    <w:semiHidden/>
+    <w:unhideWhenUsed/>
+    <w:rsid w:val="0057232E"/>
+    <w:rPr>
+      <w:sz w:val="18"/>
+      <w:szCs w:val="18"/>
+    </w:rPr>
+  </w:style>
+  <w:style w:type="character" w:customStyle="1" w:styleId="Char3">
+    <w:name w:val="批注框文本 Char"/>
+    <w:basedOn w:val="a0"/>
+    <w:link w:val="ab"/>
+    <w:uiPriority w:val="99"/>
+    <w:semiHidden/>
+    <w:rsid w:val="0057232E"/>
+    <w:rPr>
+      <w:sz w:val="18"/>
+      <w:szCs w:val="18"/>
+    </w:rPr>
+  </w:style>
+  <w:style w:type="character" w:styleId="ac">
+    <w:name w:val="Hyperlink"/>
+    <w:basedOn w:val="a0"/>
+    <w:uiPriority w:val="99"/>
+    <w:semiHidden/>
+    <w:unhideWhenUsed/>
+    <w:rsid w:val="001A616E"/>
+    <w:rPr>
+      <w:color w:val="0000FF"/>
+      <w:u w:val="single"/>
+    </w:rPr>
+  </w:style>
+  <w:style w:type="character" w:customStyle="1" w:styleId="4Char">
+    <w:name w:val="标题 4 Char"/>
+    <w:basedOn w:val="a0"/>
+    <w:link w:val="4"/>
+    <w:uiPriority w:val="9"/>
+    <w:rsid w:val="002755A0"/>
+    <w:rPr>
+      <w:rFonts w:asciiTheme="majorHAnsi" w:eastAsiaTheme="majorEastAsia" w:hAnsiTheme="majorHAnsi" w:cstheme="majorBidi"/>
+      <w:b/>
+      <w:bCs/>
+      <w:sz w:val="28"/>
+      <w:szCs w:val="28"/>
     </w:rPr>
   </w:style>
 </w:styles>

</xml_diff>